<commit_message>
OS:lab8 lab-08b for linux added
</commit_message>
<xml_diff>
--- a/OS/Reports/Report_8.docx
+++ b/OS/Reports/Report_8.docx
@@ -539,13 +539,23 @@
         </w:rPr>
         <w:t xml:space="preserve">Преподаватель: асс. </w:t>
       </w:r>
+      <w:proofErr w:type="spellStart"/>
       <w:r>
         <w:rPr>
           <w:color w:val="000000"/>
           <w:sz w:val="28"/>
           <w:szCs w:val="28"/>
         </w:rPr>
-        <w:t>Уласевич Н.И.</w:t>
+        <w:t>Уласевич</w:t>
+      </w:r>
+      <w:proofErr w:type="spellEnd"/>
+      <w:r>
+        <w:rPr>
+          <w:color w:val="000000"/>
+          <w:sz w:val="28"/>
+          <w:szCs w:val="28"/>
+        </w:rPr>
+        <w:t xml:space="preserve"> Н.И.</w:t>
       </w:r>
     </w:p>
     <w:p>
@@ -746,8 +756,19 @@
           <w:sz w:val="28"/>
           <w:szCs w:val="28"/>
         </w:rPr>
-        <w:t>Цель лабораторной работы №8 – приобретение практических навыков в управлении памятью в операционных системах Windows и Linux, изучая работу с виртуальным адресным пространством через разработку и реализацию консольных приложений, которые демонстрируют создание, использование и освобождение памяти различных типов и уровней доступа. Задачи включают разработку приложений, выполняющих выделение виртуальной и физической памяти, управление атрибутами защиты памяти, создание пользовательских куч и получение информации о памяти с помощью разли</w:t>
-      </w:r>
+        <w:t xml:space="preserve">Цель лабораторной работы №8 – приобретение практических навыков в управлении памятью в операционных системах Windows и Linux, изучая работу с виртуальным адресным пространством через разработку и реализацию консольных приложений, которые демонстрируют создание, использование и освобождение памяти различных типов и уровней доступа. Задачи включают разработку приложений, выполняющих выделение виртуальной и физической памяти, управление атрибутами защиты памяти, создание пользовательских куч и получение информации о памяти с помощью </w:t>
+      </w:r>
+      <w:proofErr w:type="spellStart"/>
+      <w:r>
+        <w:rPr>
+          <w:rFonts w:eastAsia="Calibri"/>
+          <w:bCs/>
+          <w:sz w:val="28"/>
+          <w:szCs w:val="28"/>
+        </w:rPr>
+        <w:t>разли</w:t>
+      </w:r>
+      <w:proofErr w:type="spellEnd"/>
     </w:p>
     <w:p>
       <w:pPr>
@@ -1052,6 +1073,7 @@
         </w:rPr>
         <w:t xml:space="preserve"> как инициализированных, так и неинициализированных, включая статические. Входная точка приложения должна быть объявлена в виде функции </w:t>
       </w:r>
+      <w:proofErr w:type="spellStart"/>
       <w:r>
         <w:rPr>
           <w:rStyle w:val="HTML"/>
@@ -1061,6 +1083,7 @@
         </w:rPr>
         <w:t>main</w:t>
       </w:r>
+      <w:proofErr w:type="spellEnd"/>
       <w:r>
         <w:rPr>
           <w:sz w:val="28"/>
@@ -1068,6 +1091,7 @@
         </w:rPr>
         <w:t xml:space="preserve"> с параметрами </w:t>
       </w:r>
+      <w:proofErr w:type="spellStart"/>
       <w:r>
         <w:rPr>
           <w:rStyle w:val="HTML"/>
@@ -1077,6 +1101,7 @@
         </w:rPr>
         <w:t>argc</w:t>
       </w:r>
+      <w:proofErr w:type="spellEnd"/>
       <w:r>
         <w:rPr>
           <w:sz w:val="28"/>
@@ -1084,6 +1109,7 @@
         </w:rPr>
         <w:t xml:space="preserve"> и </w:t>
       </w:r>
+      <w:proofErr w:type="spellStart"/>
       <w:r>
         <w:rPr>
           <w:rStyle w:val="HTML"/>
@@ -1093,6 +1119,7 @@
         </w:rPr>
         <w:t>argv</w:t>
       </w:r>
+      <w:proofErr w:type="spellEnd"/>
       <w:r>
         <w:rPr>
           <w:sz w:val="28"/>
@@ -1114,6 +1141,7 @@
         </w:rPr>
         <w:t xml:space="preserve">В процессе работы программа обязана вывести на экран адреса всех созданных переменных и функций, а также адреса аргументов </w:t>
       </w:r>
+      <w:proofErr w:type="spellStart"/>
       <w:r>
         <w:rPr>
           <w:rStyle w:val="HTML"/>
@@ -1123,6 +1151,7 @@
         </w:rPr>
         <w:t>argc</w:t>
       </w:r>
+      <w:proofErr w:type="spellEnd"/>
       <w:r>
         <w:rPr>
           <w:sz w:val="28"/>
@@ -1130,6 +1159,7 @@
         </w:rPr>
         <w:t xml:space="preserve"> и </w:t>
       </w:r>
+      <w:proofErr w:type="spellStart"/>
       <w:r>
         <w:rPr>
           <w:rStyle w:val="HTML"/>
@@ -1139,6 +1169,7 @@
         </w:rPr>
         <w:t>argv</w:t>
       </w:r>
+      <w:proofErr w:type="spellEnd"/>
       <w:r>
         <w:rPr>
           <w:sz w:val="28"/>
@@ -1160,6 +1191,7 @@
         </w:rPr>
         <w:t xml:space="preserve">Далее при помощи утилиты </w:t>
       </w:r>
+      <w:proofErr w:type="spellStart"/>
       <w:r>
         <w:rPr>
           <w:rStyle w:val="a3"/>
@@ -1171,12 +1203,29 @@
         </w:rPr>
         <w:t>VMMap</w:t>
       </w:r>
-      <w:r>
-        <w:rPr>
-          <w:sz w:val="28"/>
-          <w:szCs w:val="28"/>
-        </w:rPr>
-        <w:t xml:space="preserve"> требуется определить, в каких сегментах памяти располагаются перечисленные объекты, и занести результаты в таблицу. Следует учитывать, что VMMap поддерживает работу в консольном режиме и может сохранять структуру памяти процесса в файл, что предполагает использование определённого формата вызова.</w:t>
+      <w:proofErr w:type="spellEnd"/>
+      <w:r>
+        <w:rPr>
+          <w:sz w:val="28"/>
+          <w:szCs w:val="28"/>
+        </w:rPr>
+        <w:t xml:space="preserve"> требуется определить, в каких сегментах памяти располагаются перечисленные объекты, и занести результаты в таблицу. Следует учитывать, что </w:t>
+      </w:r>
+      <w:proofErr w:type="spellStart"/>
+      <w:r>
+        <w:rPr>
+          <w:sz w:val="28"/>
+          <w:szCs w:val="28"/>
+        </w:rPr>
+        <w:t>VMMap</w:t>
+      </w:r>
+      <w:proofErr w:type="spellEnd"/>
+      <w:r>
+        <w:rPr>
+          <w:sz w:val="28"/>
+          <w:szCs w:val="28"/>
+        </w:rPr>
+        <w:t xml:space="preserve"> поддерживает работу в консольном режиме и может сохранять структуру памяти процесса в файл, что предполагает использование определённого формата вызова.</w:t>
       </w:r>
     </w:p>
     <w:p>
@@ -1255,12 +1304,12 @@
           <w:spacing w:val="-12"/>
           <w:sz w:val="28"/>
           <w:szCs w:val="28"/>
-          <w:lang w:val="en-US"/>
         </w:rPr>
         <w:t>0</w:t>
       </w:r>
       <w:r>
         <w:rPr>
+          <w:noProof/>
           <w:spacing w:val="-12"/>
           <w:sz w:val="28"/>
           <w:szCs w:val="28"/>
@@ -1827,6 +1876,7 @@
                 <w:lang w:val="en-US"/>
               </w:rPr>
             </w:pPr>
+            <w:proofErr w:type="spellStart"/>
             <w:r>
               <w:rPr>
                 <w:spacing w:val="-12"/>
@@ -1836,6 +1886,7 @@
               </w:rPr>
               <w:t>My_function</w:t>
             </w:r>
+            <w:proofErr w:type="spellEnd"/>
           </w:p>
         </w:tc>
         <w:tc>
@@ -2108,16 +2159,7 @@
                 <w:szCs w:val="28"/>
                 <w:lang w:val="en-US"/>
               </w:rPr>
-              <w:t>00007FF70D62</w:t>
-            </w:r>
-            <w:r>
-              <w:rPr>
-                <w:spacing w:val="-12"/>
-                <w:sz w:val="28"/>
-                <w:szCs w:val="28"/>
-                <w:lang w:val="en-US"/>
-              </w:rPr>
-              <w:t>F008</w:t>
+              <w:t>00007FF70D62F008</w:t>
             </w:r>
           </w:p>
         </w:tc>
@@ -2197,16 +2239,7 @@
                 <w:szCs w:val="28"/>
                 <w:lang w:val="en-US"/>
               </w:rPr>
-              <w:t>00007FF70D62</w:t>
-            </w:r>
-            <w:r>
-              <w:rPr>
-                <w:spacing w:val="-12"/>
-                <w:sz w:val="28"/>
-                <w:szCs w:val="28"/>
-                <w:lang w:val="en-US"/>
-              </w:rPr>
-              <w:t>F20C</w:t>
+              <w:t>00007FF70D62F20C</w:t>
             </w:r>
           </w:p>
         </w:tc>
@@ -2253,6 +2286,7 @@
                 <w:lang w:val="en-US"/>
               </w:rPr>
             </w:pPr>
+            <w:proofErr w:type="spellStart"/>
             <w:r>
               <w:rPr>
                 <w:spacing w:val="-12"/>
@@ -2262,6 +2296,7 @@
               </w:rPr>
               <w:t>argc</w:t>
             </w:r>
+            <w:proofErr w:type="spellEnd"/>
           </w:p>
         </w:tc>
         <w:tc>
@@ -2286,16 +2321,7 @@
                 <w:szCs w:val="28"/>
                 <w:lang w:val="en-US"/>
               </w:rPr>
-              <w:t>0000003EA84FF</w:t>
-            </w:r>
-            <w:r>
-              <w:rPr>
-                <w:spacing w:val="-12"/>
-                <w:sz w:val="28"/>
-                <w:szCs w:val="28"/>
-                <w:lang w:val="en-US"/>
-              </w:rPr>
-              <w:t>B20</w:t>
+              <w:t>0000003EA84FFB20</w:t>
             </w:r>
           </w:p>
         </w:tc>
@@ -2342,6 +2368,7 @@
                 <w:lang w:val="en-US"/>
               </w:rPr>
             </w:pPr>
+            <w:proofErr w:type="spellStart"/>
             <w:r>
               <w:rPr>
                 <w:spacing w:val="-12"/>
@@ -2350,6 +2377,33 @@
                 <w:lang w:val="en-US"/>
               </w:rPr>
               <w:t>argv</w:t>
+            </w:r>
+            <w:proofErr w:type="spellEnd"/>
+          </w:p>
+        </w:tc>
+        <w:tc>
+          <w:tcPr>
+            <w:tcW w:w="3342" w:type="dxa"/>
+          </w:tcPr>
+          <w:p>
+            <w:pPr>
+              <w:spacing w:after="280"/>
+              <w:jc w:val="both"/>
+              <w:rPr>
+                <w:spacing w:val="-12"/>
+                <w:sz w:val="28"/>
+                <w:szCs w:val="28"/>
+                <w:lang w:val="en-US"/>
+              </w:rPr>
+            </w:pPr>
+            <w:r>
+              <w:rPr>
+                <w:spacing w:val="-12"/>
+                <w:sz w:val="28"/>
+                <w:szCs w:val="28"/>
+                <w:lang w:val="en-US"/>
+              </w:rPr>
+              <w:t>0000003EA84FFB28</w:t>
             </w:r>
           </w:p>
         </w:tc>
@@ -2375,41 +2429,6 @@
                 <w:szCs w:val="28"/>
                 <w:lang w:val="en-US"/>
               </w:rPr>
-              <w:t>0000003EA84FF</w:t>
-            </w:r>
-            <w:r>
-              <w:rPr>
-                <w:spacing w:val="-12"/>
-                <w:sz w:val="28"/>
-                <w:szCs w:val="28"/>
-                <w:lang w:val="en-US"/>
-              </w:rPr>
-              <w:t>B28</w:t>
-            </w:r>
-          </w:p>
-        </w:tc>
-        <w:tc>
-          <w:tcPr>
-            <w:tcW w:w="3342" w:type="dxa"/>
-          </w:tcPr>
-          <w:p>
-            <w:pPr>
-              <w:spacing w:after="280"/>
-              <w:jc w:val="both"/>
-              <w:rPr>
-                <w:spacing w:val="-12"/>
-                <w:sz w:val="28"/>
-                <w:szCs w:val="28"/>
-                <w:lang w:val="en-US"/>
-              </w:rPr>
-            </w:pPr>
-            <w:r>
-              <w:rPr>
-                <w:spacing w:val="-12"/>
-                <w:sz w:val="28"/>
-                <w:szCs w:val="28"/>
-                <w:lang w:val="en-US"/>
-              </w:rPr>
               <w:t>Heap</w:t>
             </w:r>
           </w:p>
@@ -2440,15 +2459,9 @@
           <w:sz w:val="28"/>
           <w:szCs w:val="28"/>
         </w:rPr>
-        <w:t>.data</w:t>
-      </w:r>
-      <w:r>
-        <w:rPr>
-          <w:sz w:val="28"/>
-          <w:szCs w:val="28"/>
-        </w:rPr>
-        <w:t xml:space="preserve">, поскольку компилятор Visual Studio в отладочной конфигурации объединяет их для гарантированной установки значений по умолчанию, тогда как в оптимизированной сборке часть может быть вынесена в </w:t>
-      </w:r>
+        <w:t>.</w:t>
+      </w:r>
+      <w:proofErr w:type="spellStart"/>
       <w:r>
         <w:rPr>
           <w:rStyle w:val="HTML"/>
@@ -2456,14 +2469,15 @@
           <w:sz w:val="28"/>
           <w:szCs w:val="28"/>
         </w:rPr>
-        <w:t>.bss</w:t>
-      </w:r>
-      <w:r>
-        <w:rPr>
-          <w:sz w:val="28"/>
-          <w:szCs w:val="28"/>
-        </w:rPr>
-        <w:t xml:space="preserve"> для экономии ресурсов; исполняемый код функций, включая </w:t>
+        <w:t>data</w:t>
+      </w:r>
+      <w:proofErr w:type="spellEnd"/>
+      <w:r>
+        <w:rPr>
+          <w:sz w:val="28"/>
+          <w:szCs w:val="28"/>
+        </w:rPr>
+        <w:t xml:space="preserve">, поскольку компилятор Visual Studio в отладочной конфигурации объединяет их для гарантированной установки значений по умолчанию, тогда как в оптимизированной сборке часть может быть вынесена в </w:t>
       </w:r>
       <w:r>
         <w:rPr>
@@ -2472,15 +2486,9 @@
           <w:sz w:val="28"/>
           <w:szCs w:val="28"/>
         </w:rPr>
-        <w:t>my_function</w:t>
-      </w:r>
-      <w:r>
-        <w:rPr>
-          <w:sz w:val="28"/>
-          <w:szCs w:val="28"/>
-        </w:rPr>
-        <w:t xml:space="preserve">, хранится в сегменте </w:t>
-      </w:r>
+        <w:t>.</w:t>
+      </w:r>
+      <w:proofErr w:type="spellStart"/>
       <w:r>
         <w:rPr>
           <w:rStyle w:val="HTML"/>
@@ -2488,15 +2496,17 @@
           <w:sz w:val="28"/>
           <w:szCs w:val="28"/>
         </w:rPr>
-        <w:t>.text</w:t>
-      </w:r>
-      <w:r>
-        <w:rPr>
-          <w:sz w:val="28"/>
-          <w:szCs w:val="28"/>
-        </w:rPr>
-        <w:t xml:space="preserve">, предназначенном для выполнения машинных инструкций; локальные переменные и параметры функции </w:t>
-      </w:r>
+        <w:t>bss</w:t>
+      </w:r>
+      <w:proofErr w:type="spellEnd"/>
+      <w:r>
+        <w:rPr>
+          <w:sz w:val="28"/>
+          <w:szCs w:val="28"/>
+        </w:rPr>
+        <w:t xml:space="preserve"> для экономии ресурсов; исполняемый код функций, включая </w:t>
+      </w:r>
+      <w:proofErr w:type="spellStart"/>
       <w:r>
         <w:rPr>
           <w:rStyle w:val="HTML"/>
@@ -2504,14 +2514,15 @@
           <w:sz w:val="28"/>
           <w:szCs w:val="28"/>
         </w:rPr>
-        <w:t>main</w:t>
-      </w:r>
-      <w:r>
-        <w:rPr>
-          <w:sz w:val="28"/>
-          <w:szCs w:val="28"/>
-        </w:rPr>
-        <w:t xml:space="preserve"> (</w:t>
+        <w:t>my_function</w:t>
+      </w:r>
+      <w:proofErr w:type="spellEnd"/>
+      <w:r>
+        <w:rPr>
+          <w:sz w:val="28"/>
+          <w:szCs w:val="28"/>
+        </w:rPr>
+        <w:t xml:space="preserve">, хранится в сегменте </w:t>
       </w:r>
       <w:r>
         <w:rPr>
@@ -2520,15 +2531,9 @@
           <w:sz w:val="28"/>
           <w:szCs w:val="28"/>
         </w:rPr>
-        <w:t>argc</w:t>
-      </w:r>
-      <w:r>
-        <w:rPr>
-          <w:sz w:val="28"/>
-          <w:szCs w:val="28"/>
-        </w:rPr>
-        <w:t xml:space="preserve"> и </w:t>
-      </w:r>
+        <w:t>.</w:t>
+      </w:r>
+      <w:proofErr w:type="spellStart"/>
       <w:r>
         <w:rPr>
           <w:rStyle w:val="HTML"/>
@@ -2536,15 +2541,17 @@
           <w:sz w:val="28"/>
           <w:szCs w:val="28"/>
         </w:rPr>
-        <w:t>argv</w:t>
-      </w:r>
-      <w:r>
-        <w:rPr>
-          <w:sz w:val="28"/>
-          <w:szCs w:val="28"/>
-        </w:rPr>
-        <w:t xml:space="preserve">) размещаются в области стека потока, что обеспечивает быстрый доступ во время работы программы; при этом сам массив строк аргументов, связанный с </w:t>
-      </w:r>
+        <w:t>text</w:t>
+      </w:r>
+      <w:proofErr w:type="spellEnd"/>
+      <w:r>
+        <w:rPr>
+          <w:sz w:val="28"/>
+          <w:szCs w:val="28"/>
+        </w:rPr>
+        <w:t xml:space="preserve">, предназначенном для выполнения машинных инструкций; локальные переменные и параметры функции </w:t>
+      </w:r>
+      <w:proofErr w:type="spellStart"/>
       <w:r>
         <w:rPr>
           <w:rStyle w:val="HTML"/>
@@ -2552,8 +2559,63 @@
           <w:sz w:val="28"/>
           <w:szCs w:val="28"/>
         </w:rPr>
+        <w:t>main</w:t>
+      </w:r>
+      <w:proofErr w:type="spellEnd"/>
+      <w:r>
+        <w:rPr>
+          <w:sz w:val="28"/>
+          <w:szCs w:val="28"/>
+        </w:rPr>
+        <w:t xml:space="preserve"> (</w:t>
+      </w:r>
+      <w:proofErr w:type="spellStart"/>
+      <w:r>
+        <w:rPr>
+          <w:rStyle w:val="HTML"/>
+          <w:rFonts w:eastAsiaTheme="majorEastAsia"/>
+          <w:sz w:val="28"/>
+          <w:szCs w:val="28"/>
+        </w:rPr>
+        <w:t>argc</w:t>
+      </w:r>
+      <w:proofErr w:type="spellEnd"/>
+      <w:r>
+        <w:rPr>
+          <w:sz w:val="28"/>
+          <w:szCs w:val="28"/>
+        </w:rPr>
+        <w:t xml:space="preserve"> и </w:t>
+      </w:r>
+      <w:proofErr w:type="spellStart"/>
+      <w:r>
+        <w:rPr>
+          <w:rStyle w:val="HTML"/>
+          <w:rFonts w:eastAsiaTheme="majorEastAsia"/>
+          <w:sz w:val="28"/>
+          <w:szCs w:val="28"/>
+        </w:rPr>
         <w:t>argv</w:t>
       </w:r>
+      <w:proofErr w:type="spellEnd"/>
+      <w:r>
+        <w:rPr>
+          <w:sz w:val="28"/>
+          <w:szCs w:val="28"/>
+        </w:rPr>
+        <w:t xml:space="preserve">) размещаются в области стека потока, что обеспечивает быстрый доступ во время работы программы; при этом сам массив строк аргументов, связанный с </w:t>
+      </w:r>
+      <w:proofErr w:type="spellStart"/>
+      <w:r>
+        <w:rPr>
+          <w:rStyle w:val="HTML"/>
+          <w:rFonts w:eastAsiaTheme="majorEastAsia"/>
+          <w:sz w:val="28"/>
+          <w:szCs w:val="28"/>
+        </w:rPr>
+        <w:t>argv</w:t>
+      </w:r>
+      <w:proofErr w:type="spellEnd"/>
       <w:r>
         <w:rPr>
           <w:sz w:val="28"/>
@@ -2676,8 +2738,74 @@
           <w:sz w:val="28"/>
           <w:szCs w:val="28"/>
         </w:rPr>
-        <w:t>Lab</w:t>
-      </w:r>
+        <w:t>Lab-08b</w:t>
+      </w:r>
+      <w:r>
+        <w:rPr>
+          <w:b/>
+          <w:sz w:val="28"/>
+          <w:szCs w:val="28"/>
+        </w:rPr>
+        <w:t xml:space="preserve"> </w:t>
+      </w:r>
+      <w:r>
+        <w:rPr>
+          <w:sz w:val="28"/>
+          <w:szCs w:val="28"/>
+        </w:rPr>
+        <w:t>должн</w:t>
+      </w:r>
+      <w:r>
+        <w:rPr>
+          <w:sz w:val="28"/>
+          <w:szCs w:val="28"/>
+        </w:rPr>
+        <w:t xml:space="preserve">о </w:t>
+      </w:r>
+      <w:r>
+        <w:rPr>
+          <w:sz w:val="28"/>
+          <w:szCs w:val="28"/>
+        </w:rPr>
+        <w:t>быть реализован</w:t>
+      </w:r>
+      <w:r>
+        <w:rPr>
+          <w:sz w:val="28"/>
+          <w:szCs w:val="28"/>
+        </w:rPr>
+        <w:t xml:space="preserve">о </w:t>
+      </w:r>
+      <w:r>
+        <w:rPr>
+          <w:sz w:val="28"/>
+          <w:szCs w:val="28"/>
+        </w:rPr>
+        <w:t xml:space="preserve">как консольное приложение и включать последовательность шагов работы с памятью. На первом этапе требуется зарезервировать область виртуальной памяти процесса размером в 256 страниц, предварительно определив величину страницы через системный вызов, и вывести на экран адрес выделенной области. Далее необходимо для второй половины этого диапазона (128 страниц) произвести выделение физической памяти. После этого данная часть должна быть заполнена целыми числами по порядку, начиная с нуля и увеличивая значение на единицу. Затем атрибуты защиты для этих страниц следует изменить так, чтобы они были доступны только для чтения. На следующем шаге нужно освободить физическую память, связанную с указанными </w:t>
+      </w:r>
+      <w:r>
+        <w:rPr>
+          <w:sz w:val="28"/>
+          <w:szCs w:val="28"/>
+        </w:rPr>
+        <w:t>128 страницами, а в завершение -</w:t>
+      </w:r>
+      <w:r>
+        <w:rPr>
+          <w:sz w:val="28"/>
+          <w:szCs w:val="28"/>
+        </w:rPr>
+        <w:t xml:space="preserve"> снять резервирование всей области из 256 страниц виртуальной </w:t>
+      </w:r>
+      <w:r>
+        <w:rPr>
+          <w:sz w:val="28"/>
+          <w:szCs w:val="28"/>
+        </w:rPr>
+        <w:lastRenderedPageBreak/>
+        <w:t xml:space="preserve">памяти. Важно, чтобы после каждого этапа программа переходила в режим ожидания пользовательского ввода, а на этапах 1, 2, 3 и 5 необходимо дополнительно проверять через утилиту </w:t>
+      </w:r>
+      <w:proofErr w:type="spellStart"/>
       <w:r>
         <w:rPr>
           <w:rStyle w:val="a3"/>
@@ -2687,95 +2815,9 @@
           <w:sz w:val="28"/>
           <w:szCs w:val="28"/>
         </w:rPr>
-        <w:t>-</w:t>
-      </w:r>
-      <w:r>
-        <w:rPr>
-          <w:rStyle w:val="a3"/>
-          <w:rFonts w:eastAsiaTheme="majorEastAsia"/>
-          <w:b w:val="0"/>
-          <w:bCs w:val="0"/>
-          <w:sz w:val="28"/>
-          <w:szCs w:val="28"/>
-        </w:rPr>
-        <w:t>08b</w:t>
-      </w:r>
-      <w:r>
-        <w:rPr>
-          <w:b/>
-          <w:sz w:val="28"/>
-          <w:szCs w:val="28"/>
-        </w:rPr>
-        <w:t xml:space="preserve"> </w:t>
-      </w:r>
-      <w:r>
-        <w:rPr>
-          <w:sz w:val="28"/>
-          <w:szCs w:val="28"/>
-        </w:rPr>
-        <w:t>должн</w:t>
-      </w:r>
-      <w:r>
-        <w:rPr>
-          <w:sz w:val="28"/>
-          <w:szCs w:val="28"/>
-        </w:rPr>
-        <w:t xml:space="preserve">о </w:t>
-      </w:r>
-      <w:r>
-        <w:rPr>
-          <w:sz w:val="28"/>
-          <w:szCs w:val="28"/>
-        </w:rPr>
-        <w:t>быть реализован</w:t>
-      </w:r>
-      <w:r>
-        <w:rPr>
-          <w:sz w:val="28"/>
-          <w:szCs w:val="28"/>
-        </w:rPr>
-        <w:t xml:space="preserve">о </w:t>
-      </w:r>
-      <w:r>
-        <w:rPr>
-          <w:sz w:val="28"/>
-          <w:szCs w:val="28"/>
-        </w:rPr>
-        <w:t xml:space="preserve">как консольное приложение и включать последовательность шагов работы с памятью. На первом этапе требуется зарезервировать область виртуальной памяти процесса размером в 256 страниц, предварительно определив величину страницы через системный вызов, и вывести на экран адрес выделенной области. Далее необходимо для второй половины этого диапазона (128 страниц) произвести выделение физической памяти. После этого данная часть должна быть заполнена целыми числами по порядку, начиная с нуля и увеличивая значение на единицу. Затем атрибуты защиты для этих страниц следует изменить так, чтобы они были доступны только для чтения. На следующем шаге нужно освободить физическую память, связанную с указанными </w:t>
-      </w:r>
-      <w:r>
-        <w:rPr>
-          <w:sz w:val="28"/>
-          <w:szCs w:val="28"/>
-        </w:rPr>
-        <w:t>128 страницами, а в завершение -</w:t>
-      </w:r>
-      <w:r>
-        <w:rPr>
-          <w:sz w:val="28"/>
-          <w:szCs w:val="28"/>
-        </w:rPr>
-        <w:t xml:space="preserve"> снять резервирование всей области из 256 страниц виртуальной </w:t>
-      </w:r>
-      <w:r>
-        <w:rPr>
-          <w:sz w:val="28"/>
-          <w:szCs w:val="28"/>
-        </w:rPr>
-        <w:lastRenderedPageBreak/>
-        <w:t xml:space="preserve">памяти. Важно, чтобы после каждого этапа программа переходила в режим ожидания пользовательского ввода, а на этапах 1, 2, 3 и 5 необходимо дополнительно проверять через утилиту </w:t>
-      </w:r>
-      <w:r>
-        <w:rPr>
-          <w:rStyle w:val="a3"/>
-          <w:rFonts w:eastAsiaTheme="majorEastAsia"/>
-          <w:b w:val="0"/>
-          <w:bCs w:val="0"/>
-          <w:sz w:val="28"/>
-          <w:szCs w:val="28"/>
-        </w:rPr>
         <w:t>RAMMap</w:t>
       </w:r>
+      <w:proofErr w:type="spellEnd"/>
       <w:r>
         <w:rPr>
           <w:sz w:val="28"/>
@@ -2886,6 +2928,7 @@
       </w:pPr>
       <w:r>
         <w:rPr>
+          <w:noProof/>
           <w:sz w:val="28"/>
           <w:szCs w:val="28"/>
         </w:rPr>
@@ -2934,7 +2977,6 @@
         <w:rPr>
           <w:sz w:val="28"/>
           <w:szCs w:val="28"/>
-          <w:lang w:val="en-US"/>
         </w:rPr>
       </w:pPr>
       <w:r>
@@ -2983,7 +3025,23 @@
           <w:sz w:val="28"/>
           <w:szCs w:val="28"/>
         </w:rPr>
-        <w:t xml:space="preserve">На этапе резервирования памяти, согласно отображению в VMMap, участок от базового адреса </w:t>
+        <w:t xml:space="preserve">На этапе резервирования памяти, согласно отображению в </w:t>
+      </w:r>
+      <w:proofErr w:type="spellStart"/>
+      <w:r>
+        <w:rPr>
+          <w:sz w:val="28"/>
+          <w:szCs w:val="28"/>
+        </w:rPr>
+        <w:t>VMMap</w:t>
+      </w:r>
+      <w:proofErr w:type="spellEnd"/>
+      <w:r>
+        <w:rPr>
+          <w:sz w:val="28"/>
+          <w:szCs w:val="28"/>
+        </w:rPr>
+        <w:t xml:space="preserve">, участок от базового адреса </w:t>
       </w:r>
       <w:r>
         <w:rPr>
@@ -3038,6 +3096,7 @@
         </w:rPr>
         <w:t xml:space="preserve">, со статусом </w:t>
       </w:r>
+      <w:proofErr w:type="spellStart"/>
       <w:r>
         <w:rPr>
           <w:rStyle w:val="a5"/>
@@ -3049,6 +3108,7 @@
         </w:rPr>
         <w:t>Reserved</w:t>
       </w:r>
+      <w:proofErr w:type="spellEnd"/>
       <w:r>
         <w:rPr>
           <w:sz w:val="28"/>
@@ -3088,6 +3148,7 @@
         </w:rPr>
         <w:t xml:space="preserve"> поле </w:t>
       </w:r>
+      <w:proofErr w:type="spellStart"/>
       <w:r>
         <w:rPr>
           <w:rStyle w:val="a5"/>
@@ -3099,6 +3160,7 @@
         </w:rPr>
         <w:t>Committed</w:t>
       </w:r>
+      <w:proofErr w:type="spellEnd"/>
       <w:r>
         <w:rPr>
           <w:sz w:val="28"/>
@@ -3133,6 +3195,7 @@
       </w:pPr>
       <w:r>
         <w:rPr>
+          <w:noProof/>
           <w:sz w:val="28"/>
           <w:szCs w:val="28"/>
         </w:rPr>
@@ -3181,7 +3244,6 @@
         <w:rPr>
           <w:sz w:val="28"/>
           <w:szCs w:val="28"/>
-          <w:lang w:val="en-US"/>
         </w:rPr>
       </w:pPr>
       <w:r>
@@ -3230,8 +3292,25 @@
           <w:szCs w:val="28"/>
         </w:rPr>
         <w:lastRenderedPageBreak/>
-        <w:t xml:space="preserve">На втором этапе, согласно данным VMMap, нижняя половина зарезервированной области переходит в состояние </w:t>
-      </w:r>
+        <w:t xml:space="preserve">На втором этапе, согласно данным </w:t>
+      </w:r>
+      <w:proofErr w:type="spellStart"/>
+      <w:r>
+        <w:rPr>
+          <w:sz w:val="28"/>
+          <w:szCs w:val="28"/>
+        </w:rPr>
+        <w:t>VMMap</w:t>
+      </w:r>
+      <w:proofErr w:type="spellEnd"/>
+      <w:r>
+        <w:rPr>
+          <w:sz w:val="28"/>
+          <w:szCs w:val="28"/>
+        </w:rPr>
+        <w:t xml:space="preserve">, нижняя половина зарезервированной области переходит в состояние </w:t>
+      </w:r>
+      <w:proofErr w:type="spellStart"/>
       <w:r>
         <w:rPr>
           <w:rStyle w:val="a5"/>
@@ -3243,6 +3322,7 @@
         </w:rPr>
         <w:t>Committed</w:t>
       </w:r>
+      <w:proofErr w:type="spellEnd"/>
       <w:r>
         <w:rPr>
           <w:sz w:val="28"/>
@@ -3250,6 +3330,7 @@
         </w:rPr>
         <w:t xml:space="preserve">, а её атрибут защиты устанавливается как </w:t>
       </w:r>
+      <w:proofErr w:type="spellStart"/>
       <w:r>
         <w:rPr>
           <w:rStyle w:val="a5"/>
@@ -3261,6 +3342,7 @@
         </w:rPr>
         <w:t>ReadWrite</w:t>
       </w:r>
+      <w:proofErr w:type="spellEnd"/>
       <w:r>
         <w:rPr>
           <w:sz w:val="28"/>
@@ -3282,6 +3364,7 @@
         </w:rPr>
         <w:t xml:space="preserve">, остаётся в статусе </w:t>
       </w:r>
+      <w:proofErr w:type="spellStart"/>
       <w:r>
         <w:rPr>
           <w:rStyle w:val="a5"/>
@@ -3293,6 +3376,7 @@
         </w:rPr>
         <w:t>Reserved</w:t>
       </w:r>
+      <w:proofErr w:type="spellEnd"/>
       <w:r>
         <w:rPr>
           <w:sz w:val="28"/>
@@ -3344,6 +3428,7 @@
       </w:pPr>
       <w:r>
         <w:rPr>
+          <w:noProof/>
           <w:sz w:val="28"/>
           <w:szCs w:val="28"/>
         </w:rPr>
@@ -3397,15 +3482,29 @@
         <w:rPr>
           <w:sz w:val="28"/>
           <w:szCs w:val="28"/>
+        </w:rPr>
+      </w:pPr>
+      <w:r>
+        <w:rPr>
+          <w:sz w:val="28"/>
+          <w:szCs w:val="28"/>
+        </w:rPr>
+        <w:t xml:space="preserve">Рисунок 1.4 – Анализ третьего этапа работы приложения </w:t>
+      </w:r>
+      <w:r>
+        <w:rPr>
+          <w:sz w:val="28"/>
+          <w:szCs w:val="28"/>
           <w:lang w:val="en-US"/>
         </w:rPr>
-      </w:pPr>
-      <w:r>
-        <w:rPr>
-          <w:sz w:val="28"/>
-          <w:szCs w:val="28"/>
-        </w:rPr>
-        <w:t xml:space="preserve">Рисунок 1.4 – Анализ третьего этапа работы приложения </w:t>
+        <w:t>Lab</w:t>
+      </w:r>
+      <w:r>
+        <w:rPr>
+          <w:sz w:val="28"/>
+          <w:szCs w:val="28"/>
+        </w:rPr>
+        <w:t>-08</w:t>
       </w:r>
       <w:r>
         <w:rPr>
@@ -3413,21 +3512,6 @@
           <w:szCs w:val="28"/>
           <w:lang w:val="en-US"/>
         </w:rPr>
-        <w:t>Lab</w:t>
-      </w:r>
-      <w:r>
-        <w:rPr>
-          <w:sz w:val="28"/>
-          <w:szCs w:val="28"/>
-        </w:rPr>
-        <w:t>-08</w:t>
-      </w:r>
-      <w:r>
-        <w:rPr>
-          <w:sz w:val="28"/>
-          <w:szCs w:val="28"/>
-          <w:lang w:val="en-US"/>
-        </w:rPr>
         <w:t>b</w:t>
       </w:r>
     </w:p>
@@ -3446,6 +3530,7 @@
         </w:rPr>
         <w:t xml:space="preserve">Нижняя половина диапазона сохраняет статус </w:t>
       </w:r>
+      <w:proofErr w:type="spellStart"/>
       <w:r>
         <w:rPr>
           <w:rStyle w:val="a5"/>
@@ -3457,6 +3542,7 @@
         </w:rPr>
         <w:t>Committed</w:t>
       </w:r>
+      <w:proofErr w:type="spellEnd"/>
       <w:r>
         <w:rPr>
           <w:i/>
@@ -3473,6 +3559,7 @@
         </w:rPr>
         <w:t xml:space="preserve"> а атрибут защиты остаётся </w:t>
       </w:r>
+      <w:proofErr w:type="spellStart"/>
       <w:r>
         <w:rPr>
           <w:rStyle w:val="a5"/>
@@ -3484,6 +3571,7 @@
         </w:rPr>
         <w:t>ReadWrite</w:t>
       </w:r>
+      <w:proofErr w:type="spellEnd"/>
       <w:r>
         <w:rPr>
           <w:sz w:val="28"/>
@@ -3517,6 +3605,7 @@
       </w:pPr>
       <w:r>
         <w:rPr>
+          <w:noProof/>
           <w:sz w:val="28"/>
           <w:szCs w:val="28"/>
         </w:rPr>
@@ -3564,7 +3653,6 @@
         <w:rPr>
           <w:sz w:val="28"/>
           <w:szCs w:val="28"/>
-          <w:lang w:val="en-US"/>
         </w:rPr>
       </w:pPr>
       <w:r>
@@ -3605,7 +3693,6 @@
         <w:rPr>
           <w:sz w:val="28"/>
           <w:szCs w:val="28"/>
-          <w:lang w:val="en-US"/>
         </w:rPr>
       </w:pPr>
     </w:p>
@@ -3627,6 +3714,7 @@
         <w:lastRenderedPageBreak/>
         <w:t xml:space="preserve">После выполнения четвёртого этапа, нижняя половина ранее выделенной области памяти сохраняет статус </w:t>
       </w:r>
+      <w:proofErr w:type="spellStart"/>
       <w:r>
         <w:rPr>
           <w:rStyle w:val="a5"/>
@@ -3638,6 +3726,7 @@
         </w:rPr>
         <w:t>Committed</w:t>
       </w:r>
+      <w:proofErr w:type="spellEnd"/>
       <w:r>
         <w:rPr>
           <w:sz w:val="28"/>
@@ -3645,6 +3734,7 @@
         </w:rPr>
         <w:t xml:space="preserve">, однако атрибут защиты изменяется на </w:t>
       </w:r>
+      <w:proofErr w:type="spellStart"/>
       <w:r>
         <w:rPr>
           <w:rStyle w:val="a5"/>
@@ -3656,6 +3746,7 @@
         </w:rPr>
         <w:t>ReadOnly</w:t>
       </w:r>
+      <w:proofErr w:type="spellEnd"/>
       <w:r>
         <w:rPr>
           <w:i/>
@@ -3672,6 +3763,7 @@
         </w:rPr>
         <w:t xml:space="preserve"> что исключает возможность записи. Это подтверждает успешное применение ограничений доступа: физическая память остаётся выделенной, но доступ к ней теперь возможен исключительно для чтения, без права модификации содержимого. Верхняя часть области, как и прежде, остаётся в состоянии </w:t>
       </w:r>
+      <w:proofErr w:type="spellStart"/>
       <w:r>
         <w:rPr>
           <w:rStyle w:val="a5"/>
@@ -3683,6 +3775,7 @@
         </w:rPr>
         <w:t>Reserved</w:t>
       </w:r>
+      <w:proofErr w:type="spellEnd"/>
       <w:r>
         <w:rPr>
           <w:sz w:val="28"/>
@@ -3736,6 +3829,7 @@
       </w:pPr>
       <w:r>
         <w:rPr>
+          <w:noProof/>
           <w:sz w:val="28"/>
           <w:szCs w:val="28"/>
         </w:rPr>
@@ -3831,8 +3925,25 @@
           <w:sz w:val="28"/>
           <w:szCs w:val="28"/>
         </w:rPr>
-        <w:t xml:space="preserve">После завершения пятого этапа, согласно отображению в VMMap, нижняя часть ранее выделенной области - та, что была переведена в состояние </w:t>
-      </w:r>
+        <w:t xml:space="preserve">После завершения пятого этапа, согласно отображению в </w:t>
+      </w:r>
+      <w:proofErr w:type="spellStart"/>
+      <w:r>
+        <w:rPr>
+          <w:sz w:val="28"/>
+          <w:szCs w:val="28"/>
+        </w:rPr>
+        <w:t>VMMap</w:t>
+      </w:r>
+      <w:proofErr w:type="spellEnd"/>
+      <w:r>
+        <w:rPr>
+          <w:sz w:val="28"/>
+          <w:szCs w:val="28"/>
+        </w:rPr>
+        <w:t xml:space="preserve">, нижняя часть ранее выделенной области - та, что была переведена в состояние </w:t>
+      </w:r>
+      <w:proofErr w:type="spellStart"/>
       <w:r>
         <w:rPr>
           <w:rStyle w:val="a5"/>
@@ -3844,6 +3955,7 @@
         </w:rPr>
         <w:t>Committed</w:t>
       </w:r>
+      <w:proofErr w:type="spellEnd"/>
       <w:r>
         <w:rPr>
           <w:sz w:val="28"/>
@@ -3851,6 +3963,7 @@
         </w:rPr>
         <w:t xml:space="preserve"> - исчезает из списка активных блоков, что свидетельствует об освобождении физической памяти. Верхняя половина, изначально оставшаяся в статусе </w:t>
       </w:r>
+      <w:proofErr w:type="spellStart"/>
       <w:r>
         <w:rPr>
           <w:rStyle w:val="a5"/>
@@ -3862,6 +3975,7 @@
         </w:rPr>
         <w:t>Reserved</w:t>
       </w:r>
+      <w:proofErr w:type="spellEnd"/>
       <w:r>
         <w:rPr>
           <w:sz w:val="28"/>
@@ -3896,6 +4010,7 @@
         </w:rPr>
         <w:t xml:space="preserve">с состоянием </w:t>
       </w:r>
+      <w:proofErr w:type="spellStart"/>
       <w:r>
         <w:rPr>
           <w:rStyle w:val="a5"/>
@@ -3907,6 +4022,7 @@
         </w:rPr>
         <w:t>Reserved</w:t>
       </w:r>
+      <w:proofErr w:type="spellEnd"/>
       <w:r>
         <w:rPr>
           <w:i/>
@@ -3967,6 +4083,7 @@
       </w:pPr>
       <w:r>
         <w:rPr>
+          <w:noProof/>
           <w:sz w:val="28"/>
           <w:szCs w:val="28"/>
         </w:rPr>
@@ -4015,7 +4132,6 @@
         <w:rPr>
           <w:sz w:val="28"/>
           <w:szCs w:val="28"/>
-          <w:lang w:val="en-US"/>
         </w:rPr>
       </w:pPr>
       <w:r>
@@ -4065,6 +4181,7 @@
         </w:rPr>
         <w:t xml:space="preserve">После выполнения шестого этапа вся ранее зарезервированная область виртуальной памяти полностью исчезает из отображения в </w:t>
       </w:r>
+      <w:proofErr w:type="spellStart"/>
       <w:r>
         <w:rPr>
           <w:sz w:val="28"/>
@@ -4072,6 +4189,7 @@
         </w:rPr>
         <w:t>VMMap</w:t>
       </w:r>
+      <w:proofErr w:type="spellEnd"/>
       <w:r>
         <w:rPr>
           <w:sz w:val="28"/>
@@ -4079,6 +4197,7 @@
         </w:rPr>
         <w:t xml:space="preserve">, что свидетельствует об успешном вызове </w:t>
       </w:r>
+      <w:proofErr w:type="spellStart"/>
       <w:r>
         <w:rPr>
           <w:rStyle w:val="HTML"/>
@@ -4088,6 +4207,7 @@
         </w:rPr>
         <w:t>VirtualFree</w:t>
       </w:r>
+      <w:proofErr w:type="spellEnd"/>
       <w:r>
         <w:rPr>
           <w:sz w:val="28"/>
@@ -4111,6 +4231,7 @@
         </w:rPr>
         <w:t xml:space="preserve"> и полном снятии резервирования. Это означает, что ни одна страница из диапазона не остаётся в статусе </w:t>
       </w:r>
+      <w:proofErr w:type="spellStart"/>
       <w:r>
         <w:rPr>
           <w:rStyle w:val="a5"/>
@@ -4122,6 +4243,7 @@
         </w:rPr>
         <w:t>Committed</w:t>
       </w:r>
+      <w:proofErr w:type="spellEnd"/>
       <w:r>
         <w:rPr>
           <w:i/>
@@ -4138,6 +4260,7 @@
         </w:rPr>
         <w:t xml:space="preserve">или </w:t>
       </w:r>
+      <w:proofErr w:type="spellStart"/>
       <w:r>
         <w:rPr>
           <w:rStyle w:val="a5"/>
@@ -4149,12 +4272,29 @@
         </w:rPr>
         <w:t>Reserved</w:t>
       </w:r>
-      <w:r>
-        <w:rPr>
-          <w:sz w:val="28"/>
-          <w:szCs w:val="28"/>
-        </w:rPr>
-        <w:t>, и виртуальное адресное пространство возвращено системе. В RAMMap наблюдаются только минимальные служебные значения, связанные с базовыми структурами процесса, такими как таблицы страниц и стек, что подтверждает отсутствие активных пользовательских блоков памяти.</w:t>
+      <w:proofErr w:type="spellEnd"/>
+      <w:r>
+        <w:rPr>
+          <w:sz w:val="28"/>
+          <w:szCs w:val="28"/>
+        </w:rPr>
+        <w:t xml:space="preserve">, и виртуальное адресное пространство возвращено системе. В </w:t>
+      </w:r>
+      <w:proofErr w:type="spellStart"/>
+      <w:r>
+        <w:rPr>
+          <w:sz w:val="28"/>
+          <w:szCs w:val="28"/>
+        </w:rPr>
+        <w:t>RAMMap</w:t>
+      </w:r>
+      <w:proofErr w:type="spellEnd"/>
+      <w:r>
+        <w:rPr>
+          <w:sz w:val="28"/>
+          <w:szCs w:val="28"/>
+        </w:rPr>
+        <w:t xml:space="preserve"> наблюдаются только минимальные служебные значения, связанные с базовыми структурами процесса, такими как таблицы страниц и стек, что подтверждает отсутствие активных пользовательских блоков памяти.</w:t>
       </w:r>
     </w:p>
     <w:p>
@@ -4169,7 +4309,6 @@
           <w:color w:val="auto"/>
           <w:sz w:val="28"/>
           <w:szCs w:val="28"/>
-          <w:lang w:val="en-US"/>
         </w:rPr>
       </w:pPr>
       <w:r>
@@ -4268,36 +4407,78 @@
           <w:sz w:val="28"/>
           <w:szCs w:val="28"/>
         </w:rPr>
-        <w:t>Lab</w:t>
-      </w:r>
-      <w:r>
-        <w:rPr>
-          <w:rStyle w:val="a3"/>
-          <w:rFonts w:eastAsiaTheme="majorEastAsia"/>
-          <w:b w:val="0"/>
-          <w:bCs w:val="0"/>
-          <w:sz w:val="28"/>
-          <w:szCs w:val="28"/>
-        </w:rPr>
-        <w:t>-</w:t>
-      </w:r>
-      <w:r>
-        <w:rPr>
-          <w:rStyle w:val="a3"/>
-          <w:rFonts w:eastAsiaTheme="majorEastAsia"/>
-          <w:b w:val="0"/>
-          <w:bCs w:val="0"/>
-          <w:sz w:val="28"/>
-          <w:szCs w:val="28"/>
-        </w:rPr>
-        <w:t>08c</w:t>
-      </w:r>
-      <w:r>
-        <w:rPr>
-          <w:sz w:val="28"/>
-          <w:szCs w:val="28"/>
-        </w:rPr>
-        <w:t xml:space="preserve"> должно реализовывать последовательность операций с пользовательской кучей. На первом шаге создаётся куча с минимальным размером 1 МиБ и максимально допустимым объёмом 8 МиБ. Далее в цикле из неё выделяются 10 блоков памяти по 512 КиБ каждый. После этого каждый блок необходимо заполнить массивом целых чисел, длина которого определяется делением 512 КиБ на 4 ба</w:t>
+        <w:t>Lab-08c</w:t>
+      </w:r>
+      <w:r>
+        <w:rPr>
+          <w:sz w:val="28"/>
+          <w:szCs w:val="28"/>
+        </w:rPr>
+        <w:t xml:space="preserve"> должно реализовывать последовательность операций с пользовательской кучей. На первом шаге создаётся куча с минимальным размером 1 </w:t>
+      </w:r>
+      <w:proofErr w:type="spellStart"/>
+      <w:r>
+        <w:rPr>
+          <w:sz w:val="28"/>
+          <w:szCs w:val="28"/>
+        </w:rPr>
+        <w:t>МиБ</w:t>
+      </w:r>
+      <w:proofErr w:type="spellEnd"/>
+      <w:r>
+        <w:rPr>
+          <w:sz w:val="28"/>
+          <w:szCs w:val="28"/>
+        </w:rPr>
+        <w:t xml:space="preserve"> и максимально допустимым объёмом 8 </w:t>
+      </w:r>
+      <w:proofErr w:type="spellStart"/>
+      <w:r>
+        <w:rPr>
+          <w:sz w:val="28"/>
+          <w:szCs w:val="28"/>
+        </w:rPr>
+        <w:t>МиБ</w:t>
+      </w:r>
+      <w:proofErr w:type="spellEnd"/>
+      <w:r>
+        <w:rPr>
+          <w:sz w:val="28"/>
+          <w:szCs w:val="28"/>
+        </w:rPr>
+        <w:t>. Далее в цикле из неё выделяются 10 блоков памяти по 512 </w:t>
+      </w:r>
+      <w:proofErr w:type="spellStart"/>
+      <w:r>
+        <w:rPr>
+          <w:sz w:val="28"/>
+          <w:szCs w:val="28"/>
+        </w:rPr>
+        <w:t>КиБ</w:t>
+      </w:r>
+      <w:proofErr w:type="spellEnd"/>
+      <w:r>
+        <w:rPr>
+          <w:sz w:val="28"/>
+          <w:szCs w:val="28"/>
+        </w:rPr>
+        <w:t xml:space="preserve"> каждый. После этого каждый блок необходимо заполнить массивом целых чисел, длина которого определяется делением 512 </w:t>
+      </w:r>
+      <w:proofErr w:type="spellStart"/>
+      <w:r>
+        <w:rPr>
+          <w:sz w:val="28"/>
+          <w:szCs w:val="28"/>
+        </w:rPr>
+        <w:t>КиБ</w:t>
+      </w:r>
+      <w:proofErr w:type="spellEnd"/>
+      <w:r>
+        <w:rPr>
+          <w:sz w:val="28"/>
+          <w:szCs w:val="28"/>
+        </w:rPr>
+        <w:t xml:space="preserve"> на 4 ба</w:t>
       </w:r>
       <w:r>
         <w:rPr>
@@ -4416,6 +4597,7 @@
       </w:pPr>
       <w:r>
         <w:rPr>
+          <w:noProof/>
           <w:sz w:val="28"/>
           <w:szCs w:val="28"/>
         </w:rPr>
@@ -4464,7 +4646,6 @@
         <w:rPr>
           <w:sz w:val="28"/>
           <w:szCs w:val="28"/>
-          <w:lang w:val="en-US"/>
         </w:rPr>
       </w:pPr>
       <w:r>
@@ -4515,6 +4696,7 @@
         </w:rPr>
         <w:t xml:space="preserve">На первом этапе была создана пользовательская куча с использованием функции </w:t>
       </w:r>
+      <w:proofErr w:type="spellStart"/>
       <w:r>
         <w:rPr>
           <w:rStyle w:val="HTML"/>
@@ -4524,6 +4706,7 @@
         </w:rPr>
         <w:t>HeapCreate</w:t>
       </w:r>
+      <w:proofErr w:type="spellEnd"/>
       <w:r>
         <w:rPr>
           <w:sz w:val="28"/>
@@ -4536,15 +4719,48 @@
           <w:sz w:val="28"/>
           <w:szCs w:val="28"/>
         </w:rPr>
-        <w:t>ый размер 1 МиБ и максимальный -</w:t>
-      </w:r>
-      <w:r>
-        <w:rPr>
-          <w:sz w:val="28"/>
-          <w:szCs w:val="28"/>
-        </w:rPr>
-        <w:t xml:space="preserve"> 8 МиБ. После инициализации была вызвана функция </w:t>
-      </w:r>
+        <w:t>ый размер 1 </w:t>
+      </w:r>
+      <w:proofErr w:type="spellStart"/>
+      <w:r>
+        <w:rPr>
+          <w:sz w:val="28"/>
+          <w:szCs w:val="28"/>
+        </w:rPr>
+        <w:t>МиБ</w:t>
+      </w:r>
+      <w:proofErr w:type="spellEnd"/>
+      <w:r>
+        <w:rPr>
+          <w:sz w:val="28"/>
+          <w:szCs w:val="28"/>
+        </w:rPr>
+        <w:t xml:space="preserve"> и максимальный -</w:t>
+      </w:r>
+      <w:r>
+        <w:rPr>
+          <w:sz w:val="28"/>
+          <w:szCs w:val="28"/>
+        </w:rPr>
+        <w:t xml:space="preserve"> 8 </w:t>
+      </w:r>
+      <w:proofErr w:type="spellStart"/>
+      <w:r>
+        <w:rPr>
+          <w:sz w:val="28"/>
+          <w:szCs w:val="28"/>
+        </w:rPr>
+        <w:t>МиБ</w:t>
+      </w:r>
+      <w:proofErr w:type="spellEnd"/>
+      <w:r>
+        <w:rPr>
+          <w:sz w:val="28"/>
+          <w:szCs w:val="28"/>
+        </w:rPr>
+        <w:t xml:space="preserve">. После инициализации была вызвана функция </w:t>
+      </w:r>
+      <w:proofErr w:type="spellStart"/>
       <w:r>
         <w:rPr>
           <w:rStyle w:val="HTML"/>
@@ -4554,12 +4770,29 @@
         </w:rPr>
         <w:t>HeapInfo</w:t>
       </w:r>
-      <w:r>
-        <w:rPr>
-          <w:sz w:val="28"/>
-          <w:szCs w:val="28"/>
-        </w:rPr>
-        <w:t xml:space="preserve">, которая отобразила структуру кучи: несколько свободных блоков различного размера, включая крупный сегмент на 7 МиБ, а также служебные области, зарезервированные системой. Все отображённые участки находятся в состоянии </w:t>
+      <w:proofErr w:type="spellEnd"/>
+      <w:r>
+        <w:rPr>
+          <w:sz w:val="28"/>
+          <w:szCs w:val="28"/>
+        </w:rPr>
+        <w:t>, которая отобразила структуру кучи: несколько свободных блоков различного размера, включая крупный сегмент на 7 </w:t>
+      </w:r>
+      <w:proofErr w:type="spellStart"/>
+      <w:r>
+        <w:rPr>
+          <w:sz w:val="28"/>
+          <w:szCs w:val="28"/>
+        </w:rPr>
+        <w:t>МиБ</w:t>
+      </w:r>
+      <w:proofErr w:type="spellEnd"/>
+      <w:r>
+        <w:rPr>
+          <w:sz w:val="28"/>
+          <w:szCs w:val="28"/>
+        </w:rPr>
+        <w:t xml:space="preserve">, а также служебные области, зарезервированные системой. Все отображённые участки находятся в состоянии </w:t>
       </w:r>
       <w:r>
         <w:rPr>
@@ -4605,6 +4838,7 @@
       </w:pPr>
       <w:r>
         <w:rPr>
+          <w:noProof/>
           <w:sz w:val="28"/>
           <w:szCs w:val="28"/>
         </w:rPr>
@@ -4652,7 +4886,6 @@
         <w:rPr>
           <w:sz w:val="28"/>
           <w:szCs w:val="28"/>
-          <w:lang w:val="en-US"/>
         </w:rPr>
       </w:pPr>
       <w:r>
@@ -4702,8 +4935,25 @@
           <w:szCs w:val="28"/>
         </w:rPr>
         <w:lastRenderedPageBreak/>
-        <w:t xml:space="preserve">На втором этапе происходило поэтапное выделение десяти блоков памяти по 512 КиБ каждый из пользовательской кучи. После каждой итерации выполнялся вызов </w:t>
-      </w:r>
+        <w:t>На втором этапе происходило поэтапное выделение десяти блоков памяти по 512 </w:t>
+      </w:r>
+      <w:proofErr w:type="spellStart"/>
+      <w:r>
+        <w:rPr>
+          <w:sz w:val="28"/>
+          <w:szCs w:val="28"/>
+        </w:rPr>
+        <w:t>КиБ</w:t>
+      </w:r>
+      <w:proofErr w:type="spellEnd"/>
+      <w:r>
+        <w:rPr>
+          <w:sz w:val="28"/>
+          <w:szCs w:val="28"/>
+        </w:rPr>
+        <w:t xml:space="preserve"> каждый из пользовательской кучи. После каждой итерации выполнялся вызов </w:t>
+      </w:r>
+      <w:proofErr w:type="spellStart"/>
       <w:r>
         <w:rPr>
           <w:rStyle w:val="HTML"/>
@@ -4713,6 +4963,7 @@
         </w:rPr>
         <w:t>HeapInfo</w:t>
       </w:r>
+      <w:proofErr w:type="spellEnd"/>
       <w:r>
         <w:rPr>
           <w:sz w:val="28"/>
@@ -4720,6 +4971,7 @@
         </w:rPr>
         <w:t xml:space="preserve">, что позволило отслеживать динамику изменения структуры кучи. В процессе наблюдается ожидаемое увеличение фрагментации: в выводе </w:t>
       </w:r>
+      <w:proofErr w:type="spellStart"/>
       <w:r>
         <w:rPr>
           <w:rStyle w:val="HTML"/>
@@ -4729,6 +4981,7 @@
         </w:rPr>
         <w:t>HeapWalk</w:t>
       </w:r>
+      <w:proofErr w:type="spellEnd"/>
       <w:r>
         <w:rPr>
           <w:sz w:val="28"/>
@@ -4736,6 +4989,7 @@
         </w:rPr>
         <w:t xml:space="preserve"> фиксируются занятые участки с типом </w:t>
       </w:r>
+      <w:proofErr w:type="spellStart"/>
       <w:r>
         <w:rPr>
           <w:rStyle w:val="a5"/>
@@ -4747,6 +5001,7 @@
         </w:rPr>
         <w:t>Busy</w:t>
       </w:r>
+      <w:proofErr w:type="spellEnd"/>
       <w:r>
         <w:rPr>
           <w:sz w:val="28"/>
@@ -4766,7 +5021,23 @@
           <w:sz w:val="28"/>
           <w:szCs w:val="28"/>
         </w:rPr>
-        <w:t>общий объём (порядка 5 МиБ) не превышает установленный лимит кучи, и система не столкнулась с проблемой нехватки непрерывного пространства.</w:t>
+        <w:t>общий объём (порядка 5 </w:t>
+      </w:r>
+      <w:proofErr w:type="spellStart"/>
+      <w:r>
+        <w:rPr>
+          <w:sz w:val="28"/>
+          <w:szCs w:val="28"/>
+        </w:rPr>
+        <w:t>МиБ</w:t>
+      </w:r>
+      <w:proofErr w:type="spellEnd"/>
+      <w:r>
+        <w:rPr>
+          <w:sz w:val="28"/>
+          <w:szCs w:val="28"/>
+        </w:rPr>
+        <w:t>) не превышает установленный лимит кучи, и система не столкнулась с проблемой нехватки непрерывного пространства.</w:t>
       </w:r>
       <w:r>
         <w:rPr>
@@ -4794,6 +5065,7 @@
       </w:pPr>
       <w:r>
         <w:rPr>
+          <w:noProof/>
           <w:sz w:val="28"/>
           <w:szCs w:val="28"/>
         </w:rPr>
@@ -4841,7 +5113,6 @@
         <w:rPr>
           <w:sz w:val="28"/>
           <w:szCs w:val="28"/>
-          <w:lang w:val="en-US"/>
         </w:rPr>
       </w:pPr>
       <w:r>
@@ -4890,8 +5161,25 @@
           <w:sz w:val="28"/>
           <w:szCs w:val="28"/>
         </w:rPr>
-        <w:t xml:space="preserve">На третьем этапе каждый из ранее выделенных блоков памяти был заполнен массивом целых чисел, длина которого составляет 131072 элемента, что соответствует размеру 512 КиБ при использовании типа </w:t>
-      </w:r>
+        <w:t>На третьем этапе каждый из ранее выделенных блоков памяти был заполнен массивом целых чисел, длина которого составляет 131072 элемента, что соответствует размеру 512 </w:t>
+      </w:r>
+      <w:proofErr w:type="spellStart"/>
+      <w:r>
+        <w:rPr>
+          <w:sz w:val="28"/>
+          <w:szCs w:val="28"/>
+        </w:rPr>
+        <w:t>КиБ</w:t>
+      </w:r>
+      <w:proofErr w:type="spellEnd"/>
+      <w:r>
+        <w:rPr>
+          <w:sz w:val="28"/>
+          <w:szCs w:val="28"/>
+        </w:rPr>
+        <w:t xml:space="preserve"> при использовании типа </w:t>
+      </w:r>
+      <w:proofErr w:type="spellStart"/>
       <w:r>
         <w:rPr>
           <w:rStyle w:val="HTML"/>
@@ -4901,6 +5189,7 @@
         </w:rPr>
         <w:t>int</w:t>
       </w:r>
+      <w:proofErr w:type="spellEnd"/>
       <w:r>
         <w:rPr>
           <w:sz w:val="28"/>
@@ -4908,6 +5197,7 @@
         </w:rPr>
         <w:t xml:space="preserve">. Заполнение происходило линейно, без дополнительных операций выделения или освобождения, поэтому структура кучи осталась неизменной. Поскольку </w:t>
       </w:r>
+      <w:proofErr w:type="spellStart"/>
       <w:r>
         <w:rPr>
           <w:rStyle w:val="HTML"/>
@@ -4917,6 +5207,7 @@
         </w:rPr>
         <w:t>HeapAlloc</w:t>
       </w:r>
+      <w:proofErr w:type="spellEnd"/>
       <w:r>
         <w:rPr>
           <w:sz w:val="28"/>
@@ -4924,6 +5215,7 @@
         </w:rPr>
         <w:t xml:space="preserve"> уже зарезервировал необходимые участки, и никакой фрагментации или перераспределения не происходило, вызов функции </w:t>
       </w:r>
+      <w:proofErr w:type="spellStart"/>
       <w:r>
         <w:rPr>
           <w:rStyle w:val="HTML"/>
@@ -4933,6 +5225,7 @@
         </w:rPr>
         <w:t>HeapInfo</w:t>
       </w:r>
+      <w:proofErr w:type="spellEnd"/>
       <w:r>
         <w:rPr>
           <w:sz w:val="28"/>
@@ -4966,6 +5259,7 @@
       </w:pPr>
       <w:r>
         <w:rPr>
+          <w:noProof/>
           <w:sz w:val="28"/>
           <w:szCs w:val="28"/>
         </w:rPr>
@@ -5014,7 +5308,6 @@
         <w:rPr>
           <w:sz w:val="28"/>
           <w:szCs w:val="28"/>
-          <w:lang w:val="en-US"/>
         </w:rPr>
       </w:pPr>
       <w:r>
@@ -5065,6 +5358,7 @@
         </w:rPr>
         <w:t xml:space="preserve">На четвёртом этапе все ранее выделенные блоки были освобождены вызовами </w:t>
       </w:r>
+      <w:proofErr w:type="spellStart"/>
       <w:r>
         <w:rPr>
           <w:rStyle w:val="HTML"/>
@@ -5074,6 +5368,7 @@
         </w:rPr>
         <w:t>HeapFree</w:t>
       </w:r>
+      <w:proofErr w:type="spellEnd"/>
       <w:r>
         <w:rPr>
           <w:sz w:val="28"/>
@@ -5081,6 +5376,7 @@
         </w:rPr>
         <w:t xml:space="preserve">. В результате структура кучи изменилась: участки, отмеченные как </w:t>
       </w:r>
+      <w:proofErr w:type="spellStart"/>
       <w:r>
         <w:rPr>
           <w:rStyle w:val="a5"/>
@@ -5092,6 +5388,7 @@
         </w:rPr>
         <w:t>Busy</w:t>
       </w:r>
+      <w:proofErr w:type="spellEnd"/>
       <w:r>
         <w:rPr>
           <w:sz w:val="28"/>
@@ -5099,6 +5396,7 @@
         </w:rPr>
         <w:t xml:space="preserve">, исчезли, а на их месте появились свободные области, часть из которых объединилась в более крупные сегменты. Анализ через </w:t>
       </w:r>
+      <w:proofErr w:type="spellStart"/>
       <w:r>
         <w:rPr>
           <w:rStyle w:val="HTML"/>
@@ -5108,6 +5406,7 @@
         </w:rPr>
         <w:t>HeapInfo</w:t>
       </w:r>
+      <w:proofErr w:type="spellEnd"/>
       <w:r>
         <w:rPr>
           <w:sz w:val="28"/>
@@ -5141,6 +5440,7 @@
       </w:pPr>
       <w:r>
         <w:rPr>
+          <w:noProof/>
           <w:sz w:val="28"/>
           <w:szCs w:val="28"/>
         </w:rPr>
@@ -5189,7 +5489,6 @@
         <w:rPr>
           <w:sz w:val="28"/>
           <w:szCs w:val="28"/>
-          <w:lang w:val="en-US"/>
         </w:rPr>
       </w:pPr>
       <w:r>
@@ -5240,6 +5539,7 @@
         </w:rPr>
         <w:t xml:space="preserve">На заключительном этапе выполняется вызов функции </w:t>
       </w:r>
+      <w:proofErr w:type="spellStart"/>
       <w:r>
         <w:rPr>
           <w:rStyle w:val="HTML"/>
@@ -5249,6 +5549,7 @@
         </w:rPr>
         <w:t>HeapDestroy</w:t>
       </w:r>
+      <w:proofErr w:type="spellEnd"/>
       <w:r>
         <w:rPr>
           <w:sz w:val="28"/>
@@ -5432,7 +5733,6 @@
     </w:p>
     <w:p>
       <w:pPr>
-        <w:spacing w:before="100" w:beforeAutospacing="1" w:after="100" w:afterAutospacing="1"/>
         <w:ind w:firstLine="708"/>
         <w:jc w:val="both"/>
         <w:rPr>
@@ -5481,8 +5781,73 @@
           <w:sz w:val="28"/>
           <w:szCs w:val="28"/>
         </w:rPr>
-        <w:t xml:space="preserve"> ранее под Windows. В программе были определены пользовательская функция, а также различные переменные: глобальные и статические (как инициализированные, так и неинициализированные), наряду с локальными и локальными статическими переменными обоих типов. В функции main использовались стандартные параметры argc и argv, адреса которых вместе с адресами всех объявленных объектов выводились на экран. После этого приложение переходило в режим ожидания ввода символа.Далее определялся идентификатор процесса, и с помощью утилиты </w:t>
-      </w:r>
+        <w:t xml:space="preserve"> ранее под Windows. В программе были определены пользовательская функция, а также различные переменные: глобальные и статические (как инициализированные, так и неинициализированные), наряду с локальными и локальными статическими переменными обоих типов. В функции </w:t>
+      </w:r>
+      <w:proofErr w:type="spellStart"/>
+      <w:r>
+        <w:rPr>
+          <w:sz w:val="28"/>
+          <w:szCs w:val="28"/>
+        </w:rPr>
+        <w:t>main</w:t>
+      </w:r>
+      <w:proofErr w:type="spellEnd"/>
+      <w:r>
+        <w:rPr>
+          <w:sz w:val="28"/>
+          <w:szCs w:val="28"/>
+        </w:rPr>
+        <w:t xml:space="preserve"> использовались стандартные параметры </w:t>
+      </w:r>
+      <w:proofErr w:type="spellStart"/>
+      <w:r>
+        <w:rPr>
+          <w:sz w:val="28"/>
+          <w:szCs w:val="28"/>
+        </w:rPr>
+        <w:t>argc</w:t>
+      </w:r>
+      <w:proofErr w:type="spellEnd"/>
+      <w:r>
+        <w:rPr>
+          <w:sz w:val="28"/>
+          <w:szCs w:val="28"/>
+        </w:rPr>
+        <w:t xml:space="preserve"> и </w:t>
+      </w:r>
+      <w:proofErr w:type="spellStart"/>
+      <w:r>
+        <w:rPr>
+          <w:sz w:val="28"/>
+          <w:szCs w:val="28"/>
+        </w:rPr>
+        <w:t>argv</w:t>
+      </w:r>
+      <w:proofErr w:type="spellEnd"/>
+      <w:r>
+        <w:rPr>
+          <w:sz w:val="28"/>
+          <w:szCs w:val="28"/>
+        </w:rPr>
+        <w:t xml:space="preserve">, адреса которых вместе с адресами всех объявленных объектов выводились на экран. После этого приложение переходило в режим ожидания ввода </w:t>
+      </w:r>
+      <w:proofErr w:type="spellStart"/>
+      <w:r>
+        <w:rPr>
+          <w:sz w:val="28"/>
+          <w:szCs w:val="28"/>
+        </w:rPr>
+        <w:t>символа.Далее</w:t>
+      </w:r>
+      <w:proofErr w:type="spellEnd"/>
+      <w:r>
+        <w:rPr>
+          <w:sz w:val="28"/>
+          <w:szCs w:val="28"/>
+        </w:rPr>
+        <w:t xml:space="preserve"> определялся идентификатор процесса, и с помощью утилиты </w:t>
+      </w:r>
+      <w:proofErr w:type="spellStart"/>
       <w:r>
         <w:rPr>
           <w:bCs/>
@@ -5491,6 +5856,7 @@
         </w:rPr>
         <w:t>pmap</w:t>
       </w:r>
+      <w:proofErr w:type="spellEnd"/>
       <w:r>
         <w:rPr>
           <w:sz w:val="28"/>
@@ -5511,43 +5877,8 @@
           <w:sz w:val="28"/>
           <w:szCs w:val="28"/>
         </w:rPr>
-        <w:t xml:space="preserve"> И</w:t>
-      </w:r>
-      <w:r>
-        <w:rPr>
-          <w:sz w:val="28"/>
-          <w:szCs w:val="28"/>
-        </w:rPr>
-        <w:t>сходный код приведён в приложении Г</w:t>
-      </w:r>
-      <w:r>
-        <w:rPr>
-          <w:sz w:val="28"/>
-          <w:szCs w:val="28"/>
-        </w:rPr>
-        <w:t>.</w:t>
-      </w:r>
-    </w:p>
-    <w:p>
-      <w:pPr>
-        <w:jc w:val="both"/>
-        <w:rPr>
-          <w:sz w:val="28"/>
-          <w:szCs w:val="28"/>
-          <w:lang w:val="en-US"/>
-        </w:rPr>
-      </w:pPr>
-    </w:p>
-    <w:p>
-      <w:pPr>
-        <w:pStyle w:val="a6"/>
-        <w:ind w:firstLine="708"/>
-        <w:jc w:val="both"/>
-        <w:rPr>
-          <w:sz w:val="28"/>
-          <w:szCs w:val="28"/>
-        </w:rPr>
-      </w:pPr>
+        <w:t xml:space="preserve"> </w:t>
+      </w:r>
     </w:p>
     <w:p>
       <w:pPr>
@@ -5559,11 +5890,1607 @@
           <w:szCs w:val="28"/>
         </w:rPr>
       </w:pPr>
-    </w:p>
-    <w:p>
-      <w:pPr>
-        <w:spacing w:before="240" w:after="280"/>
+      <w:r>
+        <w:rPr>
+          <w:sz w:val="28"/>
+          <w:szCs w:val="28"/>
+        </w:rPr>
+        <w:t>И</w:t>
+      </w:r>
+      <w:r>
+        <w:rPr>
+          <w:sz w:val="28"/>
+          <w:szCs w:val="28"/>
+        </w:rPr>
+        <w:t>сходный код приведён в приложении Г</w:t>
+      </w:r>
+      <w:r>
+        <w:rPr>
+          <w:sz w:val="28"/>
+          <w:szCs w:val="28"/>
+        </w:rPr>
+        <w:t>.</w:t>
+      </w:r>
+      <w:r>
+        <w:rPr>
+          <w:sz w:val="28"/>
+          <w:szCs w:val="28"/>
+        </w:rPr>
+        <w:t xml:space="preserve"> </w:t>
+      </w:r>
+      <w:r>
+        <w:rPr>
+          <w:sz w:val="28"/>
+          <w:szCs w:val="28"/>
+        </w:rPr>
+        <w:t>Результат работы приложения, а также вывод адресов памяти и определения названий секций представлены на рисунках 2.1 – 2.3.</w:t>
+      </w:r>
+    </w:p>
+    <w:p>
+      <w:pPr>
+        <w:spacing w:after="280"/>
+        <w:jc w:val="center"/>
+        <w:rPr>
+          <w:sz w:val="28"/>
+          <w:szCs w:val="28"/>
+        </w:rPr>
+      </w:pPr>
+      <w:r>
+        <w:rPr>
+          <w:noProof/>
+          <w:sz w:val="28"/>
+          <w:szCs w:val="28"/>
+        </w:rPr>
+        <w:drawing>
+          <wp:inline distT="0" distB="0" distL="0" distR="0" wp14:anchorId="4CC80E78" wp14:editId="31DFFB05">
+            <wp:extent cx="5048955" cy="2743583"/>
+            <wp:effectExtent l="0" t="0" r="0" b="0"/>
+            <wp:docPr id="18" name="Рисунок 18"/>
+            <wp:cNvGraphicFramePr>
+              <a:graphicFrameLocks xmlns:a="http://schemas.openxmlformats.org/drawingml/2006/main" noChangeAspect="1"/>
+            </wp:cNvGraphicFramePr>
+            <a:graphic xmlns:a="http://schemas.openxmlformats.org/drawingml/2006/main">
+              <a:graphicData uri="http://schemas.openxmlformats.org/drawingml/2006/picture">
+                <pic:pic xmlns:pic="http://schemas.openxmlformats.org/drawingml/2006/picture">
+                  <pic:nvPicPr>
+                    <pic:cNvPr id="1" name=""/>
+                    <pic:cNvPicPr/>
+                  </pic:nvPicPr>
+                  <pic:blipFill>
+                    <a:blip r:embed="rId18"/>
+                    <a:stretch>
+                      <a:fillRect/>
+                    </a:stretch>
+                  </pic:blipFill>
+                  <pic:spPr>
+                    <a:xfrm>
+                      <a:off x="0" y="0"/>
+                      <a:ext cx="5048955" cy="2743583"/>
+                    </a:xfrm>
+                    <a:prstGeom prst="rect">
+                      <a:avLst/>
+                    </a:prstGeom>
+                  </pic:spPr>
+                </pic:pic>
+              </a:graphicData>
+            </a:graphic>
+          </wp:inline>
+        </w:drawing>
+      </w:r>
+    </w:p>
+    <w:p>
+      <w:pPr>
+        <w:spacing w:after="280"/>
+        <w:jc w:val="center"/>
+        <w:rPr>
+          <w:sz w:val="28"/>
+          <w:szCs w:val="28"/>
+        </w:rPr>
+      </w:pPr>
+      <w:r>
+        <w:rPr>
+          <w:sz w:val="28"/>
+          <w:szCs w:val="28"/>
+        </w:rPr>
+        <w:t xml:space="preserve">Рисунок 2.1 – Результат выполнения приложения </w:t>
+      </w:r>
+      <w:r>
+        <w:rPr>
+          <w:sz w:val="28"/>
+          <w:szCs w:val="28"/>
+          <w:lang w:val="en-US"/>
+        </w:rPr>
+        <w:t>Lab</w:t>
+      </w:r>
+      <w:r>
+        <w:rPr>
+          <w:sz w:val="28"/>
+          <w:szCs w:val="28"/>
+        </w:rPr>
+        <w:t>-08</w:t>
+      </w:r>
+      <w:r>
+        <w:rPr>
+          <w:sz w:val="28"/>
+          <w:szCs w:val="28"/>
+          <w:lang w:val="en-US"/>
+        </w:rPr>
+        <w:t>a</w:t>
+      </w:r>
+      <w:r>
+        <w:rPr>
+          <w:sz w:val="28"/>
+          <w:szCs w:val="28"/>
+        </w:rPr>
+        <w:t xml:space="preserve"> </w:t>
+      </w:r>
+      <w:r>
+        <w:rPr>
+          <w:sz w:val="28"/>
+          <w:szCs w:val="28"/>
+        </w:rPr>
+        <w:t xml:space="preserve">для ОС </w:t>
+      </w:r>
+      <w:r>
+        <w:rPr>
+          <w:sz w:val="28"/>
+          <w:szCs w:val="28"/>
+          <w:lang w:val="en-US"/>
+        </w:rPr>
+        <w:t>Linux</w:t>
+      </w:r>
+    </w:p>
+    <w:p>
+      <w:pPr>
+        <w:spacing w:after="280"/>
+        <w:jc w:val="center"/>
+        <w:rPr>
+          <w:sz w:val="28"/>
+          <w:szCs w:val="28"/>
+          <w:lang w:val="en-US"/>
+        </w:rPr>
+      </w:pPr>
+      <w:r>
+        <w:rPr>
+          <w:noProof/>
+          <w:sz w:val="28"/>
+          <w:szCs w:val="28"/>
+          <w:lang w:val="en-US"/>
+        </w:rPr>
+        <w:lastRenderedPageBreak/>
+        <w:drawing>
+          <wp:inline distT="0" distB="0" distL="0" distR="0" wp14:anchorId="25406DD8" wp14:editId="668FD567">
+            <wp:extent cx="6372225" cy="3827780"/>
+            <wp:effectExtent l="0" t="0" r="9525" b="1270"/>
+            <wp:docPr id="19" name="Рисунок 19"/>
+            <wp:cNvGraphicFramePr>
+              <a:graphicFrameLocks xmlns:a="http://schemas.openxmlformats.org/drawingml/2006/main" noChangeAspect="1"/>
+            </wp:cNvGraphicFramePr>
+            <a:graphic xmlns:a="http://schemas.openxmlformats.org/drawingml/2006/main">
+              <a:graphicData uri="http://schemas.openxmlformats.org/drawingml/2006/picture">
+                <pic:pic xmlns:pic="http://schemas.openxmlformats.org/drawingml/2006/picture">
+                  <pic:nvPicPr>
+                    <pic:cNvPr id="1" name=""/>
+                    <pic:cNvPicPr/>
+                  </pic:nvPicPr>
+                  <pic:blipFill>
+                    <a:blip r:embed="rId19"/>
+                    <a:stretch>
+                      <a:fillRect/>
+                    </a:stretch>
+                  </pic:blipFill>
+                  <pic:spPr>
+                    <a:xfrm>
+                      <a:off x="0" y="0"/>
+                      <a:ext cx="6372225" cy="3827780"/>
+                    </a:xfrm>
+                    <a:prstGeom prst="rect">
+                      <a:avLst/>
+                    </a:prstGeom>
+                  </pic:spPr>
+                </pic:pic>
+              </a:graphicData>
+            </a:graphic>
+          </wp:inline>
+        </w:drawing>
+      </w:r>
+    </w:p>
+    <w:p>
+      <w:pPr>
+        <w:spacing w:after="280"/>
+        <w:jc w:val="center"/>
+        <w:rPr>
+          <w:sz w:val="28"/>
+          <w:szCs w:val="28"/>
+        </w:rPr>
+      </w:pPr>
+      <w:r>
+        <w:rPr>
+          <w:sz w:val="28"/>
+          <w:szCs w:val="28"/>
+        </w:rPr>
+        <w:t>Рисунок 2.2 – Вывод блоков процесса</w:t>
+      </w:r>
+    </w:p>
+    <w:p>
+      <w:pPr>
+        <w:spacing w:after="280"/>
+        <w:jc w:val="center"/>
+        <w:rPr>
+          <w:sz w:val="28"/>
+          <w:szCs w:val="28"/>
+        </w:rPr>
+      </w:pPr>
+      <w:r>
+        <w:rPr>
+          <w:noProof/>
+          <w:sz w:val="28"/>
+          <w:szCs w:val="28"/>
+        </w:rPr>
+        <w:drawing>
+          <wp:inline distT="0" distB="0" distL="0" distR="0" wp14:anchorId="57C1A2B2" wp14:editId="6600FCD4">
+            <wp:extent cx="6372225" cy="4380865"/>
+            <wp:effectExtent l="0" t="0" r="9525" b="635"/>
+            <wp:docPr id="6" name="Рисунок 6"/>
+            <wp:cNvGraphicFramePr>
+              <a:graphicFrameLocks xmlns:a="http://schemas.openxmlformats.org/drawingml/2006/main" noChangeAspect="1"/>
+            </wp:cNvGraphicFramePr>
+            <a:graphic xmlns:a="http://schemas.openxmlformats.org/drawingml/2006/main">
+              <a:graphicData uri="http://schemas.openxmlformats.org/drawingml/2006/picture">
+                <pic:pic xmlns:pic="http://schemas.openxmlformats.org/drawingml/2006/picture">
+                  <pic:nvPicPr>
+                    <pic:cNvPr id="1" name=""/>
+                    <pic:cNvPicPr/>
+                  </pic:nvPicPr>
+                  <pic:blipFill>
+                    <a:blip r:embed="rId20"/>
+                    <a:stretch>
+                      <a:fillRect/>
+                    </a:stretch>
+                  </pic:blipFill>
+                  <pic:spPr>
+                    <a:xfrm>
+                      <a:off x="0" y="0"/>
+                      <a:ext cx="6372225" cy="4380865"/>
+                    </a:xfrm>
+                    <a:prstGeom prst="rect">
+                      <a:avLst/>
+                    </a:prstGeom>
+                  </pic:spPr>
+                </pic:pic>
+              </a:graphicData>
+            </a:graphic>
+          </wp:inline>
+        </w:drawing>
+      </w:r>
+    </w:p>
+    <w:p>
+      <w:pPr>
+        <w:spacing w:after="280"/>
+        <w:jc w:val="center"/>
+        <w:rPr>
+          <w:sz w:val="28"/>
+          <w:szCs w:val="28"/>
+        </w:rPr>
+      </w:pPr>
+      <w:r>
+        <w:rPr>
+          <w:sz w:val="28"/>
+          <w:szCs w:val="28"/>
+        </w:rPr>
+        <w:t>Рисунок 2.3 – Определение названий секций</w:t>
+      </w:r>
+    </w:p>
+    <w:p>
+      <w:pPr>
+        <w:spacing w:after="280"/>
         <w:ind w:firstLine="708"/>
+        <w:jc w:val="both"/>
+        <w:rPr>
+          <w:sz w:val="28"/>
+          <w:szCs w:val="28"/>
+        </w:rPr>
+      </w:pPr>
+      <w:r>
+        <w:rPr>
+          <w:sz w:val="28"/>
+          <w:szCs w:val="28"/>
+        </w:rPr>
+        <w:lastRenderedPageBreak/>
+        <w:t xml:space="preserve">Далее выполнялось сопоставление адресов, выведенных самим приложением, с диапазонами адресов секций, полученных из </w:t>
+      </w:r>
+      <w:proofErr w:type="spellStart"/>
+      <w:r>
+        <w:rPr>
+          <w:sz w:val="28"/>
+          <w:szCs w:val="28"/>
+        </w:rPr>
+        <w:t>objdump</w:t>
+      </w:r>
+      <w:proofErr w:type="spellEnd"/>
+      <w:r>
+        <w:rPr>
+          <w:sz w:val="28"/>
+          <w:szCs w:val="28"/>
+        </w:rPr>
+        <w:t xml:space="preserve"> и </w:t>
+      </w:r>
+      <w:proofErr w:type="spellStart"/>
+      <w:r>
+        <w:rPr>
+          <w:sz w:val="28"/>
+          <w:szCs w:val="28"/>
+        </w:rPr>
+        <w:t>pmap</w:t>
+      </w:r>
+      <w:proofErr w:type="spellEnd"/>
+      <w:r>
+        <w:rPr>
+          <w:sz w:val="28"/>
+          <w:szCs w:val="28"/>
+        </w:rPr>
+        <w:t xml:space="preserve">. Адреса функций соотносились с исполняемыми секциями образа, глобальные и статические инициализированные переменные относились к секции данных, а неинициализированные глобальные и статические переменные – к области BSS. Адреса локальных переменных и аргументов функции </w:t>
+      </w:r>
+      <w:proofErr w:type="spellStart"/>
+      <w:r>
+        <w:rPr>
+          <w:sz w:val="28"/>
+          <w:szCs w:val="28"/>
+        </w:rPr>
+        <w:t>main</w:t>
+      </w:r>
+      <w:proofErr w:type="spellEnd"/>
+      <w:r>
+        <w:rPr>
+          <w:sz w:val="28"/>
+          <w:szCs w:val="28"/>
+        </w:rPr>
+        <w:t xml:space="preserve"> попадали в диапазон области стека. На основе этого сопоставления была заполнена таблица, в которой для каждого вида переменной или функции указывался её виртуальный адрес и соответствующая секция памяти (таблица 2.1).</w:t>
+      </w:r>
+    </w:p>
+    <w:tbl>
+      <w:tblPr>
+        <w:tblStyle w:val="a4"/>
+        <w:tblW w:w="0" w:type="auto"/>
+        <w:tblLook w:val="04A0" w:firstRow="1" w:lastRow="0" w:firstColumn="1" w:lastColumn="0" w:noHBand="0" w:noVBand="1"/>
+      </w:tblPr>
+      <w:tblGrid>
+        <w:gridCol w:w="3341"/>
+        <w:gridCol w:w="3342"/>
+        <w:gridCol w:w="3342"/>
+      </w:tblGrid>
+      <w:tr>
+        <w:tc>
+          <w:tcPr>
+            <w:tcW w:w="3341" w:type="dxa"/>
+          </w:tcPr>
+          <w:p>
+            <w:pPr>
+              <w:spacing w:after="280"/>
+              <w:jc w:val="both"/>
+              <w:rPr>
+                <w:sz w:val="28"/>
+                <w:szCs w:val="28"/>
+              </w:rPr>
+            </w:pPr>
+            <w:r>
+              <w:rPr>
+                <w:sz w:val="28"/>
+                <w:szCs w:val="28"/>
+              </w:rPr>
+              <w:t>Вид переменной</w:t>
+            </w:r>
+          </w:p>
+        </w:tc>
+        <w:tc>
+          <w:tcPr>
+            <w:tcW w:w="3342" w:type="dxa"/>
+          </w:tcPr>
+          <w:p>
+            <w:pPr>
+              <w:spacing w:after="280"/>
+              <w:jc w:val="both"/>
+              <w:rPr>
+                <w:sz w:val="28"/>
+                <w:szCs w:val="28"/>
+              </w:rPr>
+            </w:pPr>
+            <w:r>
+              <w:rPr>
+                <w:sz w:val="28"/>
+                <w:szCs w:val="28"/>
+              </w:rPr>
+              <w:t>Адрес</w:t>
+            </w:r>
+          </w:p>
+        </w:tc>
+        <w:tc>
+          <w:tcPr>
+            <w:tcW w:w="3342" w:type="dxa"/>
+          </w:tcPr>
+          <w:p>
+            <w:pPr>
+              <w:spacing w:after="280"/>
+              <w:jc w:val="both"/>
+              <w:rPr>
+                <w:sz w:val="28"/>
+                <w:szCs w:val="28"/>
+              </w:rPr>
+            </w:pPr>
+            <w:r>
+              <w:rPr>
+                <w:sz w:val="28"/>
+                <w:szCs w:val="28"/>
+              </w:rPr>
+              <w:t>Название секции</w:t>
+            </w:r>
+          </w:p>
+        </w:tc>
+      </w:tr>
+      <w:tr>
+        <w:tc>
+          <w:tcPr>
+            <w:tcW w:w="3341" w:type="dxa"/>
+          </w:tcPr>
+          <w:p>
+            <w:pPr>
+              <w:spacing w:after="280"/>
+              <w:jc w:val="both"/>
+              <w:rPr>
+                <w:sz w:val="28"/>
+                <w:szCs w:val="28"/>
+                <w:lang w:val="en-US"/>
+              </w:rPr>
+            </w:pPr>
+            <w:r>
+              <w:rPr>
+                <w:sz w:val="28"/>
+                <w:szCs w:val="28"/>
+                <w:lang w:val="en-US"/>
+              </w:rPr>
+              <w:t xml:space="preserve">Function </w:t>
+            </w:r>
+            <w:proofErr w:type="spellStart"/>
+            <w:r>
+              <w:rPr>
+                <w:sz w:val="28"/>
+                <w:szCs w:val="28"/>
+                <w:lang w:val="en-US"/>
+              </w:rPr>
+              <w:t>my_function</w:t>
+            </w:r>
+            <w:proofErr w:type="spellEnd"/>
+          </w:p>
+        </w:tc>
+        <w:tc>
+          <w:tcPr>
+            <w:tcW w:w="3342" w:type="dxa"/>
+          </w:tcPr>
+          <w:p>
+            <w:pPr>
+              <w:spacing w:after="280"/>
+              <w:jc w:val="both"/>
+              <w:rPr>
+                <w:sz w:val="28"/>
+                <w:szCs w:val="28"/>
+                <w:lang w:val="en-US"/>
+              </w:rPr>
+            </w:pPr>
+            <w:r>
+              <w:rPr>
+                <w:sz w:val="28"/>
+                <w:szCs w:val="28"/>
+                <w:lang w:val="en-US"/>
+              </w:rPr>
+              <w:t>0x55557df8</w:t>
+            </w:r>
+            <w:r>
+              <w:rPr>
+                <w:sz w:val="28"/>
+                <w:szCs w:val="28"/>
+                <w:lang w:val="en-US"/>
+              </w:rPr>
+              <w:t>61a9</w:t>
+            </w:r>
+          </w:p>
+        </w:tc>
+        <w:tc>
+          <w:tcPr>
+            <w:tcW w:w="3342" w:type="dxa"/>
+          </w:tcPr>
+          <w:p>
+            <w:pPr>
+              <w:spacing w:after="280"/>
+              <w:jc w:val="both"/>
+              <w:rPr>
+                <w:sz w:val="28"/>
+                <w:szCs w:val="28"/>
+                <w:lang w:val="en-US"/>
+              </w:rPr>
+            </w:pPr>
+            <w:r>
+              <w:rPr>
+                <w:sz w:val="28"/>
+                <w:szCs w:val="28"/>
+                <w:lang w:val="en-US"/>
+              </w:rPr>
+              <w:t>.text</w:t>
+            </w:r>
+          </w:p>
+        </w:tc>
+      </w:tr>
+      <w:tr>
+        <w:tc>
+          <w:tcPr>
+            <w:tcW w:w="3341" w:type="dxa"/>
+          </w:tcPr>
+          <w:p>
+            <w:pPr>
+              <w:spacing w:after="280"/>
+              <w:jc w:val="both"/>
+              <w:rPr>
+                <w:sz w:val="28"/>
+                <w:szCs w:val="28"/>
+                <w:lang w:val="en-US"/>
+              </w:rPr>
+            </w:pPr>
+            <w:r>
+              <w:rPr>
+                <w:sz w:val="28"/>
+                <w:szCs w:val="28"/>
+                <w:lang w:val="en-US"/>
+              </w:rPr>
+              <w:t>Global initialized</w:t>
+            </w:r>
+          </w:p>
+        </w:tc>
+        <w:tc>
+          <w:tcPr>
+            <w:tcW w:w="3342" w:type="dxa"/>
+          </w:tcPr>
+          <w:p>
+            <w:pPr>
+              <w:spacing w:after="280"/>
+              <w:jc w:val="both"/>
+              <w:rPr>
+                <w:sz w:val="28"/>
+                <w:szCs w:val="28"/>
+                <w:lang w:val="en-US"/>
+              </w:rPr>
+            </w:pPr>
+            <w:r>
+              <w:rPr>
+                <w:sz w:val="28"/>
+                <w:szCs w:val="28"/>
+                <w:lang w:val="en-US"/>
+              </w:rPr>
+              <w:t>0x55557df8</w:t>
+            </w:r>
+            <w:r>
+              <w:rPr>
+                <w:sz w:val="28"/>
+                <w:szCs w:val="28"/>
+                <w:lang w:val="en-US"/>
+              </w:rPr>
+              <w:t>61a9</w:t>
+            </w:r>
+          </w:p>
+        </w:tc>
+        <w:tc>
+          <w:tcPr>
+            <w:tcW w:w="3342" w:type="dxa"/>
+          </w:tcPr>
+          <w:p>
+            <w:pPr>
+              <w:spacing w:after="280"/>
+              <w:jc w:val="both"/>
+              <w:rPr>
+                <w:sz w:val="28"/>
+                <w:szCs w:val="28"/>
+                <w:lang w:val="en-US"/>
+              </w:rPr>
+            </w:pPr>
+            <w:r>
+              <w:rPr>
+                <w:sz w:val="28"/>
+                <w:szCs w:val="28"/>
+                <w:lang w:val="en-US"/>
+              </w:rPr>
+              <w:t>.data</w:t>
+            </w:r>
+          </w:p>
+        </w:tc>
+      </w:tr>
+      <w:tr>
+        <w:tc>
+          <w:tcPr>
+            <w:tcW w:w="3341" w:type="dxa"/>
+          </w:tcPr>
+          <w:p>
+            <w:pPr>
+              <w:spacing w:after="280"/>
+              <w:jc w:val="both"/>
+              <w:rPr>
+                <w:sz w:val="28"/>
+                <w:szCs w:val="28"/>
+                <w:lang w:val="en-US"/>
+              </w:rPr>
+            </w:pPr>
+            <w:r>
+              <w:rPr>
+                <w:sz w:val="28"/>
+                <w:szCs w:val="28"/>
+                <w:lang w:val="en-US"/>
+              </w:rPr>
+              <w:t>Global uninitialized</w:t>
+            </w:r>
+          </w:p>
+        </w:tc>
+        <w:tc>
+          <w:tcPr>
+            <w:tcW w:w="3342" w:type="dxa"/>
+          </w:tcPr>
+          <w:p>
+            <w:pPr>
+              <w:spacing w:after="280"/>
+              <w:jc w:val="both"/>
+              <w:rPr>
+                <w:sz w:val="28"/>
+                <w:szCs w:val="28"/>
+                <w:lang w:val="en-US"/>
+              </w:rPr>
+            </w:pPr>
+            <w:r>
+              <w:rPr>
+                <w:sz w:val="28"/>
+                <w:szCs w:val="28"/>
+                <w:lang w:val="en-US"/>
+              </w:rPr>
+              <w:t>0x55557df89050</w:t>
+            </w:r>
+          </w:p>
+        </w:tc>
+        <w:tc>
+          <w:tcPr>
+            <w:tcW w:w="3342" w:type="dxa"/>
+          </w:tcPr>
+          <w:p>
+            <w:pPr>
+              <w:spacing w:after="280"/>
+              <w:jc w:val="both"/>
+              <w:rPr>
+                <w:sz w:val="28"/>
+                <w:szCs w:val="28"/>
+                <w:lang w:val="en-US"/>
+              </w:rPr>
+            </w:pPr>
+            <w:r>
+              <w:rPr>
+                <w:sz w:val="28"/>
+                <w:szCs w:val="28"/>
+                <w:lang w:val="en-US"/>
+              </w:rPr>
+              <w:t>.</w:t>
+            </w:r>
+            <w:proofErr w:type="spellStart"/>
+            <w:r>
+              <w:rPr>
+                <w:sz w:val="28"/>
+                <w:szCs w:val="28"/>
+                <w:lang w:val="en-US"/>
+              </w:rPr>
+              <w:t>bss</w:t>
+            </w:r>
+            <w:proofErr w:type="spellEnd"/>
+          </w:p>
+        </w:tc>
+      </w:tr>
+      <w:tr>
+        <w:tc>
+          <w:tcPr>
+            <w:tcW w:w="3341" w:type="dxa"/>
+          </w:tcPr>
+          <w:p>
+            <w:pPr>
+              <w:spacing w:after="280"/>
+              <w:jc w:val="both"/>
+              <w:rPr>
+                <w:sz w:val="28"/>
+                <w:szCs w:val="28"/>
+                <w:lang w:val="en-US"/>
+              </w:rPr>
+            </w:pPr>
+            <w:r>
+              <w:rPr>
+                <w:sz w:val="28"/>
+                <w:szCs w:val="28"/>
+                <w:lang w:val="en-US"/>
+              </w:rPr>
+              <w:t>Global static initialized</w:t>
+            </w:r>
+          </w:p>
+        </w:tc>
+        <w:tc>
+          <w:tcPr>
+            <w:tcW w:w="3342" w:type="dxa"/>
+          </w:tcPr>
+          <w:p>
+            <w:pPr>
+              <w:spacing w:after="280"/>
+              <w:jc w:val="both"/>
+              <w:rPr>
+                <w:sz w:val="28"/>
+                <w:szCs w:val="28"/>
+                <w:lang w:val="en-US"/>
+              </w:rPr>
+            </w:pPr>
+            <w:r>
+              <w:rPr>
+                <w:sz w:val="28"/>
+                <w:szCs w:val="28"/>
+                <w:lang w:val="en-US"/>
+              </w:rPr>
+              <w:t>0x55557df</w:t>
+            </w:r>
+            <w:r>
+              <w:rPr>
+                <w:sz w:val="28"/>
+                <w:szCs w:val="28"/>
+                <w:lang w:val="en-US"/>
+              </w:rPr>
+              <w:t>89054</w:t>
+            </w:r>
+          </w:p>
+        </w:tc>
+        <w:tc>
+          <w:tcPr>
+            <w:tcW w:w="3342" w:type="dxa"/>
+          </w:tcPr>
+          <w:p>
+            <w:pPr>
+              <w:spacing w:after="280"/>
+              <w:jc w:val="both"/>
+              <w:rPr>
+                <w:sz w:val="28"/>
+                <w:szCs w:val="28"/>
+                <w:lang w:val="en-US"/>
+              </w:rPr>
+            </w:pPr>
+            <w:r>
+              <w:rPr>
+                <w:sz w:val="28"/>
+                <w:szCs w:val="28"/>
+                <w:lang w:val="en-US"/>
+              </w:rPr>
+              <w:t>.data</w:t>
+            </w:r>
+          </w:p>
+        </w:tc>
+      </w:tr>
+      <w:tr>
+        <w:tc>
+          <w:tcPr>
+            <w:tcW w:w="3341" w:type="dxa"/>
+          </w:tcPr>
+          <w:p>
+            <w:pPr>
+              <w:spacing w:after="280"/>
+              <w:jc w:val="both"/>
+              <w:rPr>
+                <w:sz w:val="28"/>
+                <w:szCs w:val="28"/>
+                <w:lang w:val="en-US"/>
+              </w:rPr>
+            </w:pPr>
+            <w:r>
+              <w:rPr>
+                <w:sz w:val="28"/>
+                <w:szCs w:val="28"/>
+                <w:lang w:val="en-US"/>
+              </w:rPr>
+              <w:t>Global static uninitialized</w:t>
+            </w:r>
+          </w:p>
+        </w:tc>
+        <w:tc>
+          <w:tcPr>
+            <w:tcW w:w="3342" w:type="dxa"/>
+          </w:tcPr>
+          <w:p>
+            <w:pPr>
+              <w:spacing w:after="280"/>
+              <w:jc w:val="both"/>
+              <w:rPr>
+                <w:sz w:val="28"/>
+                <w:szCs w:val="28"/>
+                <w:lang w:val="en-US"/>
+              </w:rPr>
+            </w:pPr>
+            <w:r>
+              <w:rPr>
+                <w:sz w:val="28"/>
+                <w:szCs w:val="28"/>
+                <w:lang w:val="en-US"/>
+              </w:rPr>
+              <w:t>0x55557df</w:t>
+            </w:r>
+            <w:r>
+              <w:rPr>
+                <w:sz w:val="28"/>
+                <w:szCs w:val="28"/>
+                <w:lang w:val="en-US"/>
+              </w:rPr>
+              <w:t>892c0</w:t>
+            </w:r>
+          </w:p>
+        </w:tc>
+        <w:tc>
+          <w:tcPr>
+            <w:tcW w:w="3342" w:type="dxa"/>
+          </w:tcPr>
+          <w:p>
+            <w:pPr>
+              <w:spacing w:after="280"/>
+              <w:jc w:val="both"/>
+              <w:rPr>
+                <w:sz w:val="28"/>
+                <w:szCs w:val="28"/>
+                <w:lang w:val="en-US"/>
+              </w:rPr>
+            </w:pPr>
+            <w:r>
+              <w:rPr>
+                <w:sz w:val="28"/>
+                <w:szCs w:val="28"/>
+                <w:lang w:val="en-US"/>
+              </w:rPr>
+              <w:t>.</w:t>
+            </w:r>
+            <w:proofErr w:type="spellStart"/>
+            <w:r>
+              <w:rPr>
+                <w:sz w:val="28"/>
+                <w:szCs w:val="28"/>
+                <w:lang w:val="en-US"/>
+              </w:rPr>
+              <w:t>bss</w:t>
+            </w:r>
+            <w:proofErr w:type="spellEnd"/>
+          </w:p>
+        </w:tc>
+      </w:tr>
+      <w:tr>
+        <w:tc>
+          <w:tcPr>
+            <w:tcW w:w="3341" w:type="dxa"/>
+          </w:tcPr>
+          <w:p>
+            <w:pPr>
+              <w:spacing w:after="280"/>
+              <w:jc w:val="both"/>
+              <w:rPr>
+                <w:sz w:val="28"/>
+                <w:szCs w:val="28"/>
+                <w:lang w:val="en-US"/>
+              </w:rPr>
+            </w:pPr>
+            <w:r>
+              <w:rPr>
+                <w:sz w:val="28"/>
+                <w:szCs w:val="28"/>
+                <w:lang w:val="en-US"/>
+              </w:rPr>
+              <w:t>Local initialized</w:t>
+            </w:r>
+          </w:p>
+        </w:tc>
+        <w:tc>
+          <w:tcPr>
+            <w:tcW w:w="3342" w:type="dxa"/>
+          </w:tcPr>
+          <w:p>
+            <w:pPr>
+              <w:spacing w:after="280"/>
+              <w:jc w:val="both"/>
+              <w:rPr>
+                <w:sz w:val="28"/>
+                <w:szCs w:val="28"/>
+                <w:lang w:val="en-US"/>
+              </w:rPr>
+            </w:pPr>
+            <w:r>
+              <w:rPr>
+                <w:sz w:val="28"/>
+                <w:szCs w:val="28"/>
+                <w:lang w:val="en-US"/>
+              </w:rPr>
+              <w:t>0x7ffe296f6770</w:t>
+            </w:r>
+          </w:p>
+        </w:tc>
+        <w:tc>
+          <w:tcPr>
+            <w:tcW w:w="3342" w:type="dxa"/>
+          </w:tcPr>
+          <w:p>
+            <w:pPr>
+              <w:spacing w:after="280"/>
+              <w:jc w:val="both"/>
+              <w:rPr>
+                <w:sz w:val="28"/>
+                <w:szCs w:val="28"/>
+                <w:lang w:val="en-US"/>
+              </w:rPr>
+            </w:pPr>
+            <w:r>
+              <w:rPr>
+                <w:sz w:val="28"/>
+                <w:szCs w:val="28"/>
+                <w:lang w:val="en-US"/>
+              </w:rPr>
+              <w:t>.text</w:t>
+            </w:r>
+          </w:p>
+        </w:tc>
+      </w:tr>
+      <w:tr>
+        <w:tc>
+          <w:tcPr>
+            <w:tcW w:w="3341" w:type="dxa"/>
+          </w:tcPr>
+          <w:p>
+            <w:pPr>
+              <w:spacing w:after="280"/>
+              <w:jc w:val="both"/>
+              <w:rPr>
+                <w:sz w:val="28"/>
+                <w:szCs w:val="28"/>
+                <w:lang w:val="en-US"/>
+              </w:rPr>
+            </w:pPr>
+            <w:r>
+              <w:rPr>
+                <w:sz w:val="28"/>
+                <w:szCs w:val="28"/>
+                <w:lang w:val="en-US"/>
+              </w:rPr>
+              <w:t>Local uninitialized</w:t>
+            </w:r>
+          </w:p>
+        </w:tc>
+        <w:tc>
+          <w:tcPr>
+            <w:tcW w:w="3342" w:type="dxa"/>
+          </w:tcPr>
+          <w:p>
+            <w:pPr>
+              <w:spacing w:after="280"/>
+              <w:jc w:val="both"/>
+              <w:rPr>
+                <w:sz w:val="28"/>
+                <w:szCs w:val="28"/>
+                <w:lang w:val="en-US"/>
+              </w:rPr>
+            </w:pPr>
+            <w:r>
+              <w:rPr>
+                <w:sz w:val="28"/>
+                <w:szCs w:val="28"/>
+                <w:lang w:val="en-US"/>
+              </w:rPr>
+              <w:t>0x7ffe296f6774</w:t>
+            </w:r>
+          </w:p>
+        </w:tc>
+        <w:tc>
+          <w:tcPr>
+            <w:tcW w:w="3342" w:type="dxa"/>
+          </w:tcPr>
+          <w:p>
+            <w:pPr>
+              <w:spacing w:after="280"/>
+              <w:jc w:val="both"/>
+              <w:rPr>
+                <w:sz w:val="28"/>
+                <w:szCs w:val="28"/>
+                <w:lang w:val="en-US"/>
+              </w:rPr>
+            </w:pPr>
+            <w:r>
+              <w:rPr>
+                <w:sz w:val="28"/>
+                <w:szCs w:val="28"/>
+                <w:lang w:val="en-US"/>
+              </w:rPr>
+              <w:t>Stack</w:t>
+            </w:r>
+          </w:p>
+        </w:tc>
+      </w:tr>
+      <w:tr>
+        <w:tc>
+          <w:tcPr>
+            <w:tcW w:w="3341" w:type="dxa"/>
+          </w:tcPr>
+          <w:p>
+            <w:pPr>
+              <w:spacing w:after="280"/>
+              <w:jc w:val="both"/>
+              <w:rPr>
+                <w:sz w:val="28"/>
+                <w:szCs w:val="28"/>
+                <w:lang w:val="en-US"/>
+              </w:rPr>
+            </w:pPr>
+            <w:r>
+              <w:rPr>
+                <w:sz w:val="28"/>
+                <w:szCs w:val="28"/>
+                <w:lang w:val="en-US"/>
+              </w:rPr>
+              <w:t>Local static initialized</w:t>
+            </w:r>
+          </w:p>
+        </w:tc>
+        <w:tc>
+          <w:tcPr>
+            <w:tcW w:w="3342" w:type="dxa"/>
+          </w:tcPr>
+          <w:p>
+            <w:pPr>
+              <w:spacing w:after="280"/>
+              <w:jc w:val="both"/>
+              <w:rPr>
+                <w:sz w:val="28"/>
+                <w:szCs w:val="28"/>
+                <w:lang w:val="en-US"/>
+              </w:rPr>
+            </w:pPr>
+            <w:r>
+              <w:rPr>
+                <w:sz w:val="28"/>
+                <w:szCs w:val="28"/>
+                <w:lang w:val="en-US"/>
+              </w:rPr>
+              <w:t>0x55557df</w:t>
+            </w:r>
+            <w:r>
+              <w:rPr>
+                <w:sz w:val="28"/>
+                <w:szCs w:val="28"/>
+                <w:lang w:val="en-US"/>
+              </w:rPr>
+              <w:t>89058</w:t>
+            </w:r>
+          </w:p>
+        </w:tc>
+        <w:tc>
+          <w:tcPr>
+            <w:tcW w:w="3342" w:type="dxa"/>
+          </w:tcPr>
+          <w:p>
+            <w:pPr>
+              <w:spacing w:after="280"/>
+              <w:jc w:val="both"/>
+              <w:rPr>
+                <w:sz w:val="28"/>
+                <w:szCs w:val="28"/>
+                <w:lang w:val="en-US"/>
+              </w:rPr>
+            </w:pPr>
+            <w:r>
+              <w:rPr>
+                <w:sz w:val="28"/>
+                <w:szCs w:val="28"/>
+                <w:lang w:val="en-US"/>
+              </w:rPr>
+              <w:t>Stack</w:t>
+            </w:r>
+          </w:p>
+        </w:tc>
+      </w:tr>
+      <w:tr>
+        <w:tc>
+          <w:tcPr>
+            <w:tcW w:w="3341" w:type="dxa"/>
+          </w:tcPr>
+          <w:p>
+            <w:pPr>
+              <w:spacing w:after="280"/>
+              <w:jc w:val="both"/>
+              <w:rPr>
+                <w:sz w:val="28"/>
+                <w:szCs w:val="28"/>
+                <w:lang w:val="en-US"/>
+              </w:rPr>
+            </w:pPr>
+            <w:r>
+              <w:rPr>
+                <w:sz w:val="28"/>
+                <w:szCs w:val="28"/>
+                <w:lang w:val="en-US"/>
+              </w:rPr>
+              <w:t>Local static uninitialized</w:t>
+            </w:r>
+          </w:p>
+        </w:tc>
+        <w:tc>
+          <w:tcPr>
+            <w:tcW w:w="3342" w:type="dxa"/>
+          </w:tcPr>
+          <w:p>
+            <w:pPr>
+              <w:spacing w:after="280"/>
+              <w:jc w:val="both"/>
+              <w:rPr>
+                <w:sz w:val="28"/>
+                <w:szCs w:val="28"/>
+                <w:lang w:val="en-US"/>
+              </w:rPr>
+            </w:pPr>
+            <w:r>
+              <w:rPr>
+                <w:sz w:val="28"/>
+                <w:szCs w:val="28"/>
+                <w:lang w:val="en-US"/>
+              </w:rPr>
+              <w:t>0x55557df</w:t>
+            </w:r>
+            <w:r>
+              <w:rPr>
+                <w:sz w:val="28"/>
+                <w:szCs w:val="28"/>
+                <w:lang w:val="en-US"/>
+              </w:rPr>
+              <w:t>892c4</w:t>
+            </w:r>
+          </w:p>
+        </w:tc>
+        <w:tc>
+          <w:tcPr>
+            <w:tcW w:w="3342" w:type="dxa"/>
+          </w:tcPr>
+          <w:p>
+            <w:pPr>
+              <w:spacing w:after="280"/>
+              <w:jc w:val="both"/>
+              <w:rPr>
+                <w:sz w:val="28"/>
+                <w:szCs w:val="28"/>
+                <w:lang w:val="en-US"/>
+              </w:rPr>
+            </w:pPr>
+            <w:r>
+              <w:rPr>
+                <w:sz w:val="28"/>
+                <w:szCs w:val="28"/>
+                <w:lang w:val="en-US"/>
+              </w:rPr>
+              <w:t>.data</w:t>
+            </w:r>
+          </w:p>
+        </w:tc>
+      </w:tr>
+      <w:tr>
+        <w:tc>
+          <w:tcPr>
+            <w:tcW w:w="3341" w:type="dxa"/>
+          </w:tcPr>
+          <w:p>
+            <w:pPr>
+              <w:spacing w:after="280"/>
+              <w:jc w:val="both"/>
+              <w:rPr>
+                <w:sz w:val="28"/>
+                <w:szCs w:val="28"/>
+                <w:lang w:val="en-US"/>
+              </w:rPr>
+            </w:pPr>
+            <w:proofErr w:type="spellStart"/>
+            <w:r>
+              <w:rPr>
+                <w:sz w:val="28"/>
+                <w:szCs w:val="28"/>
+                <w:lang w:val="en-US"/>
+              </w:rPr>
+              <w:t>argc</w:t>
+            </w:r>
+            <w:proofErr w:type="spellEnd"/>
+          </w:p>
+        </w:tc>
+        <w:tc>
+          <w:tcPr>
+            <w:tcW w:w="3342" w:type="dxa"/>
+          </w:tcPr>
+          <w:p>
+            <w:pPr>
+              <w:spacing w:after="280"/>
+              <w:jc w:val="both"/>
+              <w:rPr>
+                <w:sz w:val="28"/>
+                <w:szCs w:val="28"/>
+                <w:lang w:val="en-US"/>
+              </w:rPr>
+            </w:pPr>
+            <w:r>
+              <w:rPr>
+                <w:sz w:val="28"/>
+                <w:szCs w:val="28"/>
+                <w:lang w:val="en-US"/>
+              </w:rPr>
+              <w:t>0x7ffe296f</w:t>
+            </w:r>
+            <w:r>
+              <w:rPr>
+                <w:sz w:val="28"/>
+                <w:szCs w:val="28"/>
+                <w:lang w:val="en-US"/>
+              </w:rPr>
+              <w:t>676c</w:t>
+            </w:r>
+          </w:p>
+        </w:tc>
+        <w:tc>
+          <w:tcPr>
+            <w:tcW w:w="3342" w:type="dxa"/>
+          </w:tcPr>
+          <w:p>
+            <w:pPr>
+              <w:spacing w:after="280"/>
+              <w:jc w:val="both"/>
+              <w:rPr>
+                <w:sz w:val="28"/>
+                <w:szCs w:val="28"/>
+                <w:lang w:val="en-US"/>
+              </w:rPr>
+            </w:pPr>
+            <w:r>
+              <w:rPr>
+                <w:sz w:val="28"/>
+                <w:szCs w:val="28"/>
+                <w:lang w:val="en-US"/>
+              </w:rPr>
+              <w:t>Stack</w:t>
+            </w:r>
+          </w:p>
+        </w:tc>
+      </w:tr>
+      <w:tr>
+        <w:tc>
+          <w:tcPr>
+            <w:tcW w:w="3341" w:type="dxa"/>
+          </w:tcPr>
+          <w:p>
+            <w:pPr>
+              <w:spacing w:after="280"/>
+              <w:jc w:val="both"/>
+              <w:rPr>
+                <w:sz w:val="28"/>
+                <w:szCs w:val="28"/>
+                <w:lang w:val="en-US"/>
+              </w:rPr>
+            </w:pPr>
+            <w:proofErr w:type="spellStart"/>
+            <w:r>
+              <w:rPr>
+                <w:sz w:val="28"/>
+                <w:szCs w:val="28"/>
+                <w:lang w:val="en-US"/>
+              </w:rPr>
+              <w:t>argv</w:t>
+            </w:r>
+            <w:proofErr w:type="spellEnd"/>
+          </w:p>
+        </w:tc>
+        <w:tc>
+          <w:tcPr>
+            <w:tcW w:w="3342" w:type="dxa"/>
+          </w:tcPr>
+          <w:p>
+            <w:pPr>
+              <w:spacing w:after="280"/>
+              <w:jc w:val="both"/>
+              <w:rPr>
+                <w:sz w:val="28"/>
+                <w:szCs w:val="28"/>
+                <w:lang w:val="en-US"/>
+              </w:rPr>
+            </w:pPr>
+            <w:r>
+              <w:rPr>
+                <w:sz w:val="28"/>
+                <w:szCs w:val="28"/>
+                <w:lang w:val="en-US"/>
+              </w:rPr>
+              <w:t>0x7ffe296f6760</w:t>
+            </w:r>
+          </w:p>
+        </w:tc>
+        <w:tc>
+          <w:tcPr>
+            <w:tcW w:w="3342" w:type="dxa"/>
+          </w:tcPr>
+          <w:p>
+            <w:pPr>
+              <w:spacing w:after="280"/>
+              <w:jc w:val="both"/>
+              <w:rPr>
+                <w:sz w:val="28"/>
+                <w:szCs w:val="28"/>
+                <w:lang w:val="en-US"/>
+              </w:rPr>
+            </w:pPr>
+            <w:r>
+              <w:rPr>
+                <w:sz w:val="28"/>
+                <w:szCs w:val="28"/>
+                <w:lang w:val="en-US"/>
+              </w:rPr>
+              <w:t>Heap</w:t>
+            </w:r>
+          </w:p>
+        </w:tc>
+      </w:tr>
+    </w:tbl>
+    <w:p>
+      <w:pPr>
+        <w:pStyle w:val="3"/>
+        <w:spacing w:before="240" w:after="120"/>
+        <w:ind w:firstLine="709"/>
+        <w:rPr>
+          <w:rFonts w:ascii="Times New Roman" w:hAnsi="Times New Roman" w:cs="Times New Roman"/>
+          <w:b/>
+          <w:bCs/>
+          <w:color w:val="auto"/>
+          <w:sz w:val="28"/>
+          <w:szCs w:val="28"/>
+          <w:lang w:val="en-US"/>
+        </w:rPr>
+      </w:pPr>
+      <w:r>
+        <w:rPr>
+          <w:rFonts w:ascii="Times New Roman" w:hAnsi="Times New Roman" w:cs="Times New Roman"/>
+          <w:b/>
+          <w:bCs/>
+          <w:color w:val="auto"/>
+          <w:sz w:val="28"/>
+          <w:szCs w:val="28"/>
+        </w:rPr>
+        <w:t xml:space="preserve">Приложение </w:t>
+      </w:r>
+      <w:r>
+        <w:rPr>
+          <w:rFonts w:ascii="Times New Roman" w:hAnsi="Times New Roman" w:cs="Times New Roman"/>
+          <w:b/>
+          <w:bCs/>
+          <w:color w:val="auto"/>
+          <w:sz w:val="28"/>
+          <w:szCs w:val="28"/>
+          <w:lang w:val="en-US"/>
+        </w:rPr>
+        <w:t>Lab</w:t>
+      </w:r>
+      <w:r>
+        <w:rPr>
+          <w:rFonts w:ascii="Times New Roman" w:hAnsi="Times New Roman" w:cs="Times New Roman"/>
+          <w:b/>
+          <w:bCs/>
+          <w:color w:val="auto"/>
+          <w:sz w:val="28"/>
+          <w:szCs w:val="28"/>
+          <w:lang w:val="en-US"/>
+        </w:rPr>
+        <w:t>-</w:t>
+      </w:r>
+      <w:r>
+        <w:rPr>
+          <w:rFonts w:ascii="Times New Roman" w:hAnsi="Times New Roman" w:cs="Times New Roman"/>
+          <w:b/>
+          <w:bCs/>
+          <w:color w:val="auto"/>
+          <w:sz w:val="28"/>
+          <w:szCs w:val="28"/>
+        </w:rPr>
+        <w:t>0</w:t>
+      </w:r>
+      <w:r>
+        <w:rPr>
+          <w:rFonts w:ascii="Times New Roman" w:hAnsi="Times New Roman" w:cs="Times New Roman"/>
+          <w:b/>
+          <w:bCs/>
+          <w:color w:val="auto"/>
+          <w:sz w:val="28"/>
+          <w:szCs w:val="28"/>
+        </w:rPr>
+        <w:t>8</w:t>
+      </w:r>
+      <w:r>
+        <w:rPr>
+          <w:rFonts w:ascii="Times New Roman" w:hAnsi="Times New Roman" w:cs="Times New Roman"/>
+          <w:b/>
+          <w:bCs/>
+          <w:color w:val="auto"/>
+          <w:sz w:val="28"/>
+          <w:szCs w:val="28"/>
+          <w:lang w:val="en-US"/>
+        </w:rPr>
+        <w:t>b</w:t>
+      </w:r>
+    </w:p>
+    <w:p>
+      <w:pPr>
+        <w:spacing w:after="240" w:line="278" w:lineRule="auto"/>
+        <w:ind w:firstLine="708"/>
+        <w:jc w:val="both"/>
+        <w:rPr>
+          <w:bCs/>
+          <w:sz w:val="28"/>
+          <w:szCs w:val="28"/>
+        </w:rPr>
+      </w:pPr>
+      <w:r>
+        <w:rPr>
+          <w:sz w:val="28"/>
+          <w:szCs w:val="28"/>
+        </w:rPr>
+        <w:t>Приложение</w:t>
+      </w:r>
+      <w:r>
+        <w:rPr>
+          <w:sz w:val="28"/>
+          <w:szCs w:val="28"/>
+        </w:rPr>
+        <w:t xml:space="preserve"> Lab</w:t>
+      </w:r>
+      <w:r>
+        <w:rPr>
+          <w:sz w:val="28"/>
+          <w:szCs w:val="28"/>
+          <w:lang w:val="be-BY"/>
+        </w:rPr>
+        <w:t>-</w:t>
+      </w:r>
+      <w:r>
+        <w:rPr>
+          <w:sz w:val="28"/>
+          <w:szCs w:val="28"/>
+        </w:rPr>
+        <w:t xml:space="preserve">08b выполняет несколько этапов: сначала резервируется виртуальная память на 256 страниц с выводом адреса на консоль, затем для второй половины (128 страниц) выделяется физическая память с изменением атрибутов на доступ для чтения и записи; после этого половина памяти заполняется последовательностью целых чисел, затем атрибуты защиты страниц меняются на «только для чтения». Далее освобождаются 128 виртуальных страниц и оставшиеся страницы виртуальной памяти. После каждого этапа программа должна ожидать ввода от пользователя, позволяя просматривать информацию об областях памяти с помощью утилиты </w:t>
+      </w:r>
+      <w:proofErr w:type="spellStart"/>
+      <w:r>
+        <w:rPr>
+          <w:sz w:val="28"/>
+          <w:szCs w:val="28"/>
+        </w:rPr>
+        <w:t>pmap</w:t>
+      </w:r>
+      <w:proofErr w:type="spellEnd"/>
+      <w:r>
+        <w:rPr>
+          <w:bCs/>
+          <w:sz w:val="28"/>
+          <w:szCs w:val="28"/>
+        </w:rPr>
+        <w:t>.</w:t>
+      </w:r>
+      <w:r>
+        <w:rPr>
+          <w:sz w:val="28"/>
+          <w:szCs w:val="28"/>
+        </w:rPr>
+        <w:t xml:space="preserve"> </w:t>
+      </w:r>
+      <w:r>
+        <w:rPr>
+          <w:sz w:val="28"/>
+          <w:szCs w:val="28"/>
+        </w:rPr>
+        <w:t>И</w:t>
+      </w:r>
+      <w:r>
+        <w:rPr>
+          <w:sz w:val="28"/>
+          <w:szCs w:val="28"/>
+        </w:rPr>
+        <w:t>схо</w:t>
+      </w:r>
+      <w:r>
+        <w:rPr>
+          <w:sz w:val="28"/>
+          <w:szCs w:val="28"/>
+        </w:rPr>
+        <w:t>дный код приведён в приложении Д.</w:t>
+      </w:r>
+    </w:p>
+    <w:p>
+      <w:pPr>
+        <w:spacing w:after="280" w:line="278" w:lineRule="auto"/>
+        <w:ind w:firstLine="708"/>
+        <w:jc w:val="both"/>
+        <w:rPr>
+          <w:bCs/>
+          <w:sz w:val="28"/>
+          <w:szCs w:val="28"/>
+        </w:rPr>
+      </w:pPr>
+      <w:r>
+        <w:rPr>
+          <w:bCs/>
+          <w:sz w:val="28"/>
+          <w:szCs w:val="28"/>
+        </w:rPr>
+        <w:lastRenderedPageBreak/>
+        <w:t xml:space="preserve">Вывод при работе приложения </w:t>
+      </w:r>
+      <w:r>
+        <w:rPr>
+          <w:bCs/>
+          <w:sz w:val="28"/>
+          <w:szCs w:val="28"/>
+          <w:lang w:val="en-US"/>
+        </w:rPr>
+        <w:t>Lab</w:t>
+      </w:r>
+      <w:r>
+        <w:rPr>
+          <w:bCs/>
+          <w:sz w:val="28"/>
+          <w:szCs w:val="28"/>
+        </w:rPr>
+        <w:t>-08</w:t>
+      </w:r>
+      <w:r>
+        <w:rPr>
+          <w:bCs/>
+          <w:sz w:val="28"/>
+          <w:szCs w:val="28"/>
+          <w:lang w:val="en-US"/>
+        </w:rPr>
+        <w:t>b</w:t>
+      </w:r>
+      <w:r>
+        <w:rPr>
+          <w:bCs/>
+          <w:sz w:val="28"/>
+          <w:szCs w:val="28"/>
+        </w:rPr>
+        <w:t xml:space="preserve"> </w:t>
+      </w:r>
+      <w:r>
+        <w:rPr>
+          <w:bCs/>
+          <w:sz w:val="28"/>
+          <w:szCs w:val="28"/>
+        </w:rPr>
+        <w:t>и анализ первого этапа работы приложения показан на рисунке 2.4.</w:t>
+      </w:r>
+    </w:p>
+    <w:p>
+      <w:pPr>
+        <w:spacing w:after="280" w:line="278" w:lineRule="auto"/>
+        <w:ind w:firstLine="708"/>
+        <w:jc w:val="both"/>
+        <w:rPr>
+          <w:bCs/>
+          <w:sz w:val="28"/>
+          <w:szCs w:val="28"/>
+        </w:rPr>
+      </w:pPr>
+    </w:p>
+    <w:p>
+      <w:pPr>
+        <w:spacing w:after="280"/>
+        <w:jc w:val="both"/>
+        <w:rPr>
+          <w:sz w:val="28"/>
+          <w:szCs w:val="28"/>
+        </w:rPr>
+      </w:pPr>
+    </w:p>
+    <w:p>
+      <w:pPr>
+        <w:spacing w:after="280"/>
         <w:jc w:val="both"/>
         <w:rPr>
           <w:sz w:val="28"/>

</xml_diff>

<commit_message>
OS:lab-08c for linux added
</commit_message>
<xml_diff>
--- a/OS/Reports/Report_8.docx
+++ b/OS/Reports/Report_8.docx
@@ -5832,6 +5832,7 @@
         <w:t xml:space="preserve">, адреса которых вместе с адресами всех объявленных объектов выводились на экран. После этого приложение переходило в режим ожидания ввода </w:t>
       </w:r>
       <w:proofErr w:type="spellStart"/>
+      <w:proofErr w:type="gramStart"/>
       <w:r>
         <w:rPr>
           <w:sz w:val="28"/>
@@ -5840,6 +5841,7 @@
         <w:t>символа.Далее</w:t>
       </w:r>
       <w:proofErr w:type="spellEnd"/>
+      <w:proofErr w:type="gramEnd"/>
       <w:r>
         <w:rPr>
           <w:sz w:val="28"/>
@@ -6564,6 +6566,7 @@
                 <w:lang w:val="en-US"/>
               </w:rPr>
             </w:pPr>
+            <w:proofErr w:type="gramStart"/>
             <w:r>
               <w:rPr>
                 <w:sz w:val="28"/>
@@ -6582,6 +6585,7 @@
               <w:t>bss</w:t>
             </w:r>
             <w:proofErr w:type="spellEnd"/>
+            <w:proofErr w:type="gramEnd"/>
           </w:p>
         </w:tc>
       </w:tr>
@@ -6738,6 +6742,7 @@
                 <w:lang w:val="en-US"/>
               </w:rPr>
             </w:pPr>
+            <w:proofErr w:type="gramStart"/>
             <w:r>
               <w:rPr>
                 <w:sz w:val="28"/>
@@ -6756,6 +6761,7 @@
               <w:t>bss</w:t>
             </w:r>
             <w:proofErr w:type="spellEnd"/>
+            <w:proofErr w:type="gramEnd"/>
           </w:p>
         </w:tc>
       </w:tr>
@@ -7469,7 +7475,1461 @@
     <w:p>
       <w:pPr>
         <w:spacing w:after="280" w:line="278" w:lineRule="auto"/>
+        <w:jc w:val="center"/>
+        <w:rPr>
+          <w:bCs/>
+          <w:sz w:val="28"/>
+          <w:szCs w:val="28"/>
+        </w:rPr>
+      </w:pPr>
+      <w:r>
+        <w:rPr>
+          <w:bCs/>
+          <w:sz w:val="28"/>
+          <w:szCs w:val="28"/>
+        </w:rPr>
+        <w:drawing>
+          <wp:inline distT="0" distB="0" distL="0" distR="0" wp14:anchorId="497A6E4C" wp14:editId="302E494F">
+            <wp:extent cx="6372225" cy="4079875"/>
+            <wp:effectExtent l="0" t="0" r="9525" b="0"/>
+            <wp:docPr id="10" name="Рисунок 10"/>
+            <wp:cNvGraphicFramePr>
+              <a:graphicFrameLocks xmlns:a="http://schemas.openxmlformats.org/drawingml/2006/main" noChangeAspect="1"/>
+            </wp:cNvGraphicFramePr>
+            <a:graphic xmlns:a="http://schemas.openxmlformats.org/drawingml/2006/main">
+              <a:graphicData uri="http://schemas.openxmlformats.org/drawingml/2006/picture">
+                <pic:pic xmlns:pic="http://schemas.openxmlformats.org/drawingml/2006/picture">
+                  <pic:nvPicPr>
+                    <pic:cNvPr id="1" name=""/>
+                    <pic:cNvPicPr/>
+                  </pic:nvPicPr>
+                  <pic:blipFill>
+                    <a:blip r:embed="rId21"/>
+                    <a:stretch>
+                      <a:fillRect/>
+                    </a:stretch>
+                  </pic:blipFill>
+                  <pic:spPr>
+                    <a:xfrm>
+                      <a:off x="0" y="0"/>
+                      <a:ext cx="6372225" cy="4079875"/>
+                    </a:xfrm>
+                    <a:prstGeom prst="rect">
+                      <a:avLst/>
+                    </a:prstGeom>
+                  </pic:spPr>
+                </pic:pic>
+              </a:graphicData>
+            </a:graphic>
+          </wp:inline>
+        </w:drawing>
+      </w:r>
+    </w:p>
+    <w:p>
+      <w:pPr>
+        <w:spacing w:after="280" w:line="278" w:lineRule="auto"/>
+        <w:jc w:val="center"/>
+        <w:rPr>
+          <w:bCs/>
+          <w:sz w:val="28"/>
+          <w:szCs w:val="28"/>
+        </w:rPr>
+      </w:pPr>
+      <w:r>
+        <w:rPr>
+          <w:bCs/>
+          <w:sz w:val="28"/>
+          <w:szCs w:val="28"/>
+        </w:rPr>
+        <w:t>Рисунок 2.4 – Анализ первого этапа работы приложения</w:t>
+      </w:r>
+      <w:r>
+        <w:rPr>
+          <w:bCs/>
+          <w:sz w:val="28"/>
+          <w:szCs w:val="28"/>
+        </w:rPr>
+        <w:t xml:space="preserve"> </w:t>
+      </w:r>
+      <w:r>
+        <w:rPr>
+          <w:bCs/>
+          <w:sz w:val="28"/>
+          <w:szCs w:val="28"/>
+          <w:lang w:val="en-US"/>
+        </w:rPr>
+        <w:t>Lab</w:t>
+      </w:r>
+      <w:r>
+        <w:rPr>
+          <w:bCs/>
+          <w:sz w:val="28"/>
+          <w:szCs w:val="28"/>
+        </w:rPr>
+        <w:t>-08</w:t>
+      </w:r>
+      <w:r>
+        <w:rPr>
+          <w:bCs/>
+          <w:sz w:val="28"/>
+          <w:szCs w:val="28"/>
+          <w:lang w:val="en-US"/>
+        </w:rPr>
+        <w:t>b</w:t>
+      </w:r>
+      <w:r>
+        <w:rPr>
+          <w:bCs/>
+          <w:sz w:val="28"/>
+          <w:szCs w:val="28"/>
+        </w:rPr>
+        <w:t xml:space="preserve"> для ОС </w:t>
+      </w:r>
+      <w:r>
+        <w:rPr>
+          <w:bCs/>
+          <w:sz w:val="28"/>
+          <w:szCs w:val="28"/>
+          <w:lang w:val="en-US"/>
+        </w:rPr>
+        <w:t>Linux</w:t>
+      </w:r>
+    </w:p>
+    <w:p>
+      <w:pPr>
+        <w:spacing w:after="280" w:line="278" w:lineRule="auto"/>
         <w:ind w:firstLine="708"/>
+        <w:jc w:val="both"/>
+        <w:rPr>
+          <w:sz w:val="28"/>
+          <w:szCs w:val="28"/>
+        </w:rPr>
+      </w:pPr>
+      <w:r>
+        <w:rPr>
+          <w:sz w:val="28"/>
+          <w:szCs w:val="28"/>
+        </w:rPr>
+        <w:t xml:space="preserve">Мы создаём чисто виртуальный диапазон адресов на 256 страниц без физической памяти. Права PROT_NONE запрещают любые обращения, поэтому в </w:t>
+      </w:r>
+      <w:proofErr w:type="spellStart"/>
+      <w:r>
+        <w:rPr>
+          <w:sz w:val="28"/>
+          <w:szCs w:val="28"/>
+        </w:rPr>
+        <w:t>pmap</w:t>
+      </w:r>
+      <w:proofErr w:type="spellEnd"/>
+      <w:r>
+        <w:rPr>
+          <w:sz w:val="28"/>
+          <w:szCs w:val="28"/>
+        </w:rPr>
+        <w:t xml:space="preserve"> область видна как «---», а RSS равен 0. Фактически это просто пустое место в адресном пространстве процесса, не занимающее RAM. </w:t>
+      </w:r>
+      <w:r>
+        <w:rPr>
+          <w:sz w:val="28"/>
+          <w:szCs w:val="28"/>
+        </w:rPr>
+        <w:t>Анализ второго этапа работы приложения представлен на рисунке 2.5</w:t>
+      </w:r>
+      <w:r>
+        <w:rPr>
+          <w:sz w:val="28"/>
+          <w:szCs w:val="28"/>
+        </w:rPr>
+        <w:t>.</w:t>
+      </w:r>
+    </w:p>
+    <w:p>
+      <w:pPr>
+        <w:spacing w:after="280" w:line="278" w:lineRule="auto"/>
+        <w:jc w:val="center"/>
+        <w:rPr>
+          <w:sz w:val="28"/>
+          <w:szCs w:val="28"/>
+        </w:rPr>
+      </w:pPr>
+      <w:r>
+        <w:rPr>
+          <w:sz w:val="28"/>
+          <w:szCs w:val="28"/>
+        </w:rPr>
+        <w:lastRenderedPageBreak/>
+        <w:drawing>
+          <wp:inline distT="0" distB="0" distL="0" distR="0" wp14:anchorId="334A935A" wp14:editId="4C564D23">
+            <wp:extent cx="6372225" cy="4024630"/>
+            <wp:effectExtent l="0" t="0" r="9525" b="0"/>
+            <wp:docPr id="12" name="Рисунок 12"/>
+            <wp:cNvGraphicFramePr>
+              <a:graphicFrameLocks xmlns:a="http://schemas.openxmlformats.org/drawingml/2006/main" noChangeAspect="1"/>
+            </wp:cNvGraphicFramePr>
+            <a:graphic xmlns:a="http://schemas.openxmlformats.org/drawingml/2006/main">
+              <a:graphicData uri="http://schemas.openxmlformats.org/drawingml/2006/picture">
+                <pic:pic xmlns:pic="http://schemas.openxmlformats.org/drawingml/2006/picture">
+                  <pic:nvPicPr>
+                    <pic:cNvPr id="1" name=""/>
+                    <pic:cNvPicPr/>
+                  </pic:nvPicPr>
+                  <pic:blipFill>
+                    <a:blip r:embed="rId22"/>
+                    <a:stretch>
+                      <a:fillRect/>
+                    </a:stretch>
+                  </pic:blipFill>
+                  <pic:spPr>
+                    <a:xfrm>
+                      <a:off x="0" y="0"/>
+                      <a:ext cx="6372225" cy="4024630"/>
+                    </a:xfrm>
+                    <a:prstGeom prst="rect">
+                      <a:avLst/>
+                    </a:prstGeom>
+                  </pic:spPr>
+                </pic:pic>
+              </a:graphicData>
+            </a:graphic>
+          </wp:inline>
+        </w:drawing>
+      </w:r>
+    </w:p>
+    <w:p>
+      <w:pPr>
+        <w:spacing w:after="280" w:line="278" w:lineRule="auto"/>
+        <w:jc w:val="center"/>
+        <w:rPr>
+          <w:sz w:val="28"/>
+          <w:szCs w:val="28"/>
+          <w:lang w:val="en-US"/>
+        </w:rPr>
+      </w:pPr>
+      <w:r>
+        <w:rPr>
+          <w:sz w:val="28"/>
+          <w:szCs w:val="28"/>
+        </w:rPr>
+        <w:t xml:space="preserve">Рисунок 2.5 – Анализ второго этапа работы приложения </w:t>
+      </w:r>
+      <w:r>
+        <w:rPr>
+          <w:sz w:val="28"/>
+          <w:szCs w:val="28"/>
+          <w:lang w:val="en-US"/>
+        </w:rPr>
+        <w:t>Lab</w:t>
+      </w:r>
+      <w:r>
+        <w:rPr>
+          <w:sz w:val="28"/>
+          <w:szCs w:val="28"/>
+        </w:rPr>
+        <w:t>-08</w:t>
+      </w:r>
+      <w:r>
+        <w:rPr>
+          <w:sz w:val="28"/>
+          <w:szCs w:val="28"/>
+          <w:lang w:val="en-US"/>
+        </w:rPr>
+        <w:t>b</w:t>
+      </w:r>
+      <w:r>
+        <w:rPr>
+          <w:sz w:val="28"/>
+          <w:szCs w:val="28"/>
+        </w:rPr>
+        <w:t xml:space="preserve"> </w:t>
+      </w:r>
+      <w:r>
+        <w:rPr>
+          <w:sz w:val="28"/>
+          <w:szCs w:val="28"/>
+        </w:rPr>
+        <w:t xml:space="preserve">для ОС </w:t>
+      </w:r>
+      <w:r>
+        <w:rPr>
+          <w:sz w:val="28"/>
+          <w:szCs w:val="28"/>
+          <w:lang w:val="en-US"/>
+        </w:rPr>
+        <w:t>Linu</w:t>
+      </w:r>
+      <w:r>
+        <w:rPr>
+          <w:sz w:val="28"/>
+          <w:szCs w:val="28"/>
+          <w:lang w:val="en-US"/>
+        </w:rPr>
+        <w:t>x</w:t>
+      </w:r>
+    </w:p>
+    <w:p>
+      <w:pPr>
+        <w:spacing w:before="240" w:line="278" w:lineRule="auto"/>
+        <w:ind w:firstLine="708"/>
+        <w:jc w:val="both"/>
+        <w:rPr>
+          <w:sz w:val="28"/>
+          <w:szCs w:val="28"/>
+        </w:rPr>
+      </w:pPr>
+      <w:r>
+        <w:rPr>
+          <w:sz w:val="28"/>
+          <w:szCs w:val="28"/>
+        </w:rPr>
+        <w:t xml:space="preserve">Мы меняем защиту второй половины на PROT_READ|PROT_WRITE, что позволяет ядру выделять физические страницы по требованию. В </w:t>
+      </w:r>
+      <w:proofErr w:type="spellStart"/>
+      <w:r>
+        <w:rPr>
+          <w:sz w:val="28"/>
+          <w:szCs w:val="28"/>
+        </w:rPr>
+        <w:t>pmap</w:t>
+      </w:r>
+      <w:proofErr w:type="spellEnd"/>
+      <w:r>
+        <w:rPr>
+          <w:sz w:val="28"/>
+          <w:szCs w:val="28"/>
+        </w:rPr>
+        <w:t xml:space="preserve"> эта часть появится как «</w:t>
+      </w:r>
+      <w:proofErr w:type="spellStart"/>
+      <w:r>
+        <w:rPr>
+          <w:sz w:val="28"/>
+          <w:szCs w:val="28"/>
+        </w:rPr>
+        <w:t>rw</w:t>
+      </w:r>
+      <w:proofErr w:type="spellEnd"/>
+      <w:r>
+        <w:rPr>
+          <w:sz w:val="28"/>
+          <w:szCs w:val="28"/>
+        </w:rPr>
+        <w:t>-». Пока фактического выделения физической памяти ещё нет – оно произойдёт только при первом доступе.</w:t>
+      </w:r>
+    </w:p>
+    <w:p>
+      <w:pPr>
+        <w:spacing w:after="280" w:line="278" w:lineRule="auto"/>
+        <w:ind w:firstLine="708"/>
+        <w:jc w:val="both"/>
+        <w:rPr>
+          <w:sz w:val="28"/>
+          <w:szCs w:val="28"/>
+        </w:rPr>
+      </w:pPr>
+      <w:r>
+        <w:rPr>
+          <w:sz w:val="28"/>
+          <w:szCs w:val="28"/>
+        </w:rPr>
+        <w:t>Анализ третьего этапа работы приложения представлен на рисунке 2.6.</w:t>
+      </w:r>
+    </w:p>
+    <w:p>
+      <w:pPr>
+        <w:spacing w:after="280" w:line="278" w:lineRule="auto"/>
+        <w:jc w:val="center"/>
+        <w:rPr>
+          <w:sz w:val="28"/>
+          <w:szCs w:val="28"/>
+        </w:rPr>
+      </w:pPr>
+      <w:r>
+        <w:rPr>
+          <w:sz w:val="28"/>
+          <w:szCs w:val="28"/>
+        </w:rPr>
+        <w:drawing>
+          <wp:inline distT="0" distB="0" distL="0" distR="0" wp14:anchorId="13BEB7A6" wp14:editId="2576D02F">
+            <wp:extent cx="4091940" cy="2612970"/>
+            <wp:effectExtent l="0" t="0" r="3810" b="0"/>
+            <wp:docPr id="14" name="Рисунок 14"/>
+            <wp:cNvGraphicFramePr>
+              <a:graphicFrameLocks xmlns:a="http://schemas.openxmlformats.org/drawingml/2006/main" noChangeAspect="1"/>
+            </wp:cNvGraphicFramePr>
+            <a:graphic xmlns:a="http://schemas.openxmlformats.org/drawingml/2006/main">
+              <a:graphicData uri="http://schemas.openxmlformats.org/drawingml/2006/picture">
+                <pic:pic xmlns:pic="http://schemas.openxmlformats.org/drawingml/2006/picture">
+                  <pic:nvPicPr>
+                    <pic:cNvPr id="1" name=""/>
+                    <pic:cNvPicPr/>
+                  </pic:nvPicPr>
+                  <pic:blipFill>
+                    <a:blip r:embed="rId23" cstate="print">
+                      <a:extLst>
+                        <a:ext uri="{28A0092B-C50C-407E-A947-70E740481C1C}">
+                          <a14:useLocalDpi xmlns:a14="http://schemas.microsoft.com/office/drawing/2010/main" val="0"/>
+                        </a:ext>
+                      </a:extLst>
+                    </a:blip>
+                    <a:stretch>
+                      <a:fillRect/>
+                    </a:stretch>
+                  </pic:blipFill>
+                  <pic:spPr>
+                    <a:xfrm>
+                      <a:off x="0" y="0"/>
+                      <a:ext cx="4095623" cy="2615322"/>
+                    </a:xfrm>
+                    <a:prstGeom prst="rect">
+                      <a:avLst/>
+                    </a:prstGeom>
+                  </pic:spPr>
+                </pic:pic>
+              </a:graphicData>
+            </a:graphic>
+          </wp:inline>
+        </w:drawing>
+      </w:r>
+    </w:p>
+    <w:p>
+      <w:pPr>
+        <w:spacing w:after="280" w:line="278" w:lineRule="auto"/>
+        <w:jc w:val="center"/>
+        <w:rPr>
+          <w:sz w:val="28"/>
+          <w:szCs w:val="28"/>
+          <w:lang w:val="en-US"/>
+        </w:rPr>
+      </w:pPr>
+      <w:r>
+        <w:rPr>
+          <w:sz w:val="28"/>
+          <w:szCs w:val="28"/>
+        </w:rPr>
+        <w:t xml:space="preserve">Рисунок 2.6 – Анализ третьего этапа работы приложения </w:t>
+      </w:r>
+      <w:r>
+        <w:rPr>
+          <w:sz w:val="28"/>
+          <w:szCs w:val="28"/>
+          <w:lang w:val="en-US"/>
+        </w:rPr>
+        <w:t>Lab</w:t>
+      </w:r>
+      <w:r>
+        <w:rPr>
+          <w:sz w:val="28"/>
+          <w:szCs w:val="28"/>
+        </w:rPr>
+        <w:t>-08</w:t>
+      </w:r>
+      <w:r>
+        <w:rPr>
+          <w:sz w:val="28"/>
+          <w:szCs w:val="28"/>
+          <w:lang w:val="en-US"/>
+        </w:rPr>
+        <w:t>b</w:t>
+      </w:r>
+      <w:r>
+        <w:rPr>
+          <w:sz w:val="28"/>
+          <w:szCs w:val="28"/>
+        </w:rPr>
+        <w:t xml:space="preserve"> </w:t>
+      </w:r>
+      <w:r>
+        <w:rPr>
+          <w:sz w:val="28"/>
+          <w:szCs w:val="28"/>
+        </w:rPr>
+        <w:t xml:space="preserve">для ОС </w:t>
+      </w:r>
+      <w:r>
+        <w:rPr>
+          <w:sz w:val="28"/>
+          <w:szCs w:val="28"/>
+          <w:lang w:val="en-US"/>
+        </w:rPr>
+        <w:t>Linux</w:t>
+      </w:r>
+    </w:p>
+    <w:p>
+      <w:pPr>
+        <w:spacing w:after="280" w:line="278" w:lineRule="auto"/>
+        <w:ind w:firstLine="708"/>
+        <w:jc w:val="both"/>
+        <w:rPr>
+          <w:sz w:val="28"/>
+          <w:szCs w:val="28"/>
+        </w:rPr>
+      </w:pPr>
+      <w:r>
+        <w:rPr>
+          <w:sz w:val="28"/>
+          <w:szCs w:val="28"/>
+        </w:rPr>
+        <w:lastRenderedPageBreak/>
+        <w:t xml:space="preserve">Программа последовательно пишет числа в каждую страницу второй половины. Каждая первая запись на новую страницу вызывает </w:t>
+      </w:r>
+      <w:proofErr w:type="spellStart"/>
+      <w:r>
+        <w:rPr>
+          <w:sz w:val="28"/>
+          <w:szCs w:val="28"/>
+        </w:rPr>
+        <w:t>minor</w:t>
+      </w:r>
+      <w:proofErr w:type="spellEnd"/>
+      <w:r>
+        <w:rPr>
+          <w:sz w:val="28"/>
+          <w:szCs w:val="28"/>
+        </w:rPr>
+        <w:t xml:space="preserve"> </w:t>
+      </w:r>
+      <w:proofErr w:type="spellStart"/>
+      <w:r>
+        <w:rPr>
+          <w:sz w:val="28"/>
+          <w:szCs w:val="28"/>
+        </w:rPr>
+        <w:t>page</w:t>
+      </w:r>
+      <w:proofErr w:type="spellEnd"/>
+      <w:r>
+        <w:rPr>
+          <w:sz w:val="28"/>
+          <w:szCs w:val="28"/>
+        </w:rPr>
+        <w:t xml:space="preserve"> </w:t>
+      </w:r>
+      <w:proofErr w:type="spellStart"/>
+      <w:r>
+        <w:rPr>
+          <w:sz w:val="28"/>
+          <w:szCs w:val="28"/>
+        </w:rPr>
+        <w:t>fault</w:t>
+      </w:r>
+      <w:proofErr w:type="spellEnd"/>
+      <w:r>
+        <w:rPr>
+          <w:sz w:val="28"/>
+          <w:szCs w:val="28"/>
+        </w:rPr>
+        <w:t xml:space="preserve">, и ядро выделяет для неё реальную физическую страницу. RSS растёт, а </w:t>
+      </w:r>
+      <w:proofErr w:type="spellStart"/>
+      <w:r>
+        <w:rPr>
+          <w:sz w:val="28"/>
+          <w:szCs w:val="28"/>
+        </w:rPr>
+        <w:t>pmap</w:t>
+      </w:r>
+      <w:proofErr w:type="spellEnd"/>
+      <w:r>
+        <w:rPr>
+          <w:sz w:val="28"/>
+          <w:szCs w:val="28"/>
+        </w:rPr>
+        <w:t xml:space="preserve"> -X начинает отображать фактический объём занятой RAM.</w:t>
+      </w:r>
+      <w:r>
+        <w:rPr>
+          <w:sz w:val="28"/>
+          <w:szCs w:val="28"/>
+        </w:rPr>
+        <w:t xml:space="preserve"> </w:t>
+      </w:r>
+      <w:r>
+        <w:rPr>
+          <w:sz w:val="28"/>
+          <w:szCs w:val="28"/>
+        </w:rPr>
+        <w:t>Анализ четвёртого этапа работы приложения представлен на рисунке 2.7.</w:t>
+      </w:r>
+    </w:p>
+    <w:p>
+      <w:pPr>
+        <w:spacing w:after="280" w:line="278" w:lineRule="auto"/>
+        <w:jc w:val="center"/>
+        <w:rPr>
+          <w:sz w:val="28"/>
+          <w:szCs w:val="28"/>
+        </w:rPr>
+      </w:pPr>
+      <w:r>
+        <w:rPr>
+          <w:sz w:val="28"/>
+          <w:szCs w:val="28"/>
+        </w:rPr>
+        <w:drawing>
+          <wp:inline distT="0" distB="0" distL="0" distR="0" wp14:anchorId="1F9DF3F9" wp14:editId="1EF8C109">
+            <wp:extent cx="6372225" cy="4049395"/>
+            <wp:effectExtent l="0" t="0" r="9525" b="8255"/>
+            <wp:docPr id="17" name="Рисунок 17"/>
+            <wp:cNvGraphicFramePr>
+              <a:graphicFrameLocks xmlns:a="http://schemas.openxmlformats.org/drawingml/2006/main" noChangeAspect="1"/>
+            </wp:cNvGraphicFramePr>
+            <a:graphic xmlns:a="http://schemas.openxmlformats.org/drawingml/2006/main">
+              <a:graphicData uri="http://schemas.openxmlformats.org/drawingml/2006/picture">
+                <pic:pic xmlns:pic="http://schemas.openxmlformats.org/drawingml/2006/picture">
+                  <pic:nvPicPr>
+                    <pic:cNvPr id="1" name=""/>
+                    <pic:cNvPicPr/>
+                  </pic:nvPicPr>
+                  <pic:blipFill>
+                    <a:blip r:embed="rId24"/>
+                    <a:stretch>
+                      <a:fillRect/>
+                    </a:stretch>
+                  </pic:blipFill>
+                  <pic:spPr>
+                    <a:xfrm>
+                      <a:off x="0" y="0"/>
+                      <a:ext cx="6372225" cy="4049395"/>
+                    </a:xfrm>
+                    <a:prstGeom prst="rect">
+                      <a:avLst/>
+                    </a:prstGeom>
+                  </pic:spPr>
+                </pic:pic>
+              </a:graphicData>
+            </a:graphic>
+          </wp:inline>
+        </w:drawing>
+      </w:r>
+    </w:p>
+    <w:p>
+      <w:pPr>
+        <w:spacing w:after="280" w:line="278" w:lineRule="auto"/>
+        <w:jc w:val="center"/>
+        <w:rPr>
+          <w:sz w:val="28"/>
+          <w:szCs w:val="28"/>
+          <w:lang w:val="en-US"/>
+        </w:rPr>
+      </w:pPr>
+      <w:r>
+        <w:rPr>
+          <w:sz w:val="28"/>
+          <w:szCs w:val="28"/>
+        </w:rPr>
+        <w:t xml:space="preserve">Рисунок 2.7 – Анализ четвёртого этапа работы приложения </w:t>
+      </w:r>
+      <w:r>
+        <w:rPr>
+          <w:sz w:val="28"/>
+          <w:szCs w:val="28"/>
+          <w:lang w:val="en-US"/>
+        </w:rPr>
+        <w:t>Lab</w:t>
+      </w:r>
+      <w:r>
+        <w:rPr>
+          <w:sz w:val="28"/>
+          <w:szCs w:val="28"/>
+        </w:rPr>
+        <w:t>-08</w:t>
+      </w:r>
+      <w:r>
+        <w:rPr>
+          <w:sz w:val="28"/>
+          <w:szCs w:val="28"/>
+          <w:lang w:val="en-US"/>
+        </w:rPr>
+        <w:t>b</w:t>
+      </w:r>
+      <w:r>
+        <w:rPr>
+          <w:sz w:val="28"/>
+          <w:szCs w:val="28"/>
+        </w:rPr>
+        <w:t xml:space="preserve"> </w:t>
+      </w:r>
+      <w:r>
+        <w:rPr>
+          <w:sz w:val="28"/>
+          <w:szCs w:val="28"/>
+        </w:rPr>
+        <w:t xml:space="preserve">для ОС </w:t>
+      </w:r>
+      <w:r>
+        <w:rPr>
+          <w:sz w:val="28"/>
+          <w:szCs w:val="28"/>
+          <w:lang w:val="en-US"/>
+        </w:rPr>
+        <w:t>Linux</w:t>
+      </w:r>
+    </w:p>
+    <w:p>
+      <w:pPr>
+        <w:spacing w:line="278" w:lineRule="auto"/>
+        <w:ind w:firstLine="708"/>
+        <w:jc w:val="both"/>
+        <w:rPr>
+          <w:sz w:val="28"/>
+          <w:szCs w:val="28"/>
+        </w:rPr>
+      </w:pPr>
+      <w:r>
+        <w:rPr>
+          <w:sz w:val="28"/>
+          <w:szCs w:val="28"/>
+        </w:rPr>
+        <w:t>Теперь вторая половина становится защищённой от записи: права меняются с «</w:t>
+      </w:r>
+      <w:proofErr w:type="spellStart"/>
+      <w:r>
+        <w:rPr>
+          <w:sz w:val="28"/>
+          <w:szCs w:val="28"/>
+        </w:rPr>
+        <w:t>rw</w:t>
+      </w:r>
+      <w:proofErr w:type="spellEnd"/>
+      <w:r>
+        <w:rPr>
+          <w:sz w:val="28"/>
+          <w:szCs w:val="28"/>
+        </w:rPr>
+        <w:t xml:space="preserve">-» на «r—». Все выделенные физические страницы остаются привязанными, RSS не меняется. Попытка записи в область вызвала бы </w:t>
+      </w:r>
+      <w:proofErr w:type="spellStart"/>
+      <w:r>
+        <w:rPr>
+          <w:sz w:val="28"/>
+          <w:szCs w:val="28"/>
+        </w:rPr>
+        <w:t>access</w:t>
+      </w:r>
+      <w:proofErr w:type="spellEnd"/>
+      <w:r>
+        <w:rPr>
+          <w:sz w:val="28"/>
+          <w:szCs w:val="28"/>
+        </w:rPr>
+        <w:t xml:space="preserve"> </w:t>
+      </w:r>
+      <w:proofErr w:type="spellStart"/>
+      <w:r>
+        <w:rPr>
+          <w:sz w:val="28"/>
+          <w:szCs w:val="28"/>
+        </w:rPr>
+        <w:t>violation</w:t>
+      </w:r>
+      <w:proofErr w:type="spellEnd"/>
+      <w:r>
+        <w:rPr>
+          <w:sz w:val="28"/>
+          <w:szCs w:val="28"/>
+        </w:rPr>
+        <w:t xml:space="preserve"> (</w:t>
+      </w:r>
+      <w:proofErr w:type="spellStart"/>
+      <w:r>
+        <w:rPr>
+          <w:sz w:val="28"/>
+          <w:szCs w:val="28"/>
+        </w:rPr>
+        <w:t>segfault</w:t>
+      </w:r>
+      <w:proofErr w:type="spellEnd"/>
+      <w:r>
+        <w:rPr>
+          <w:sz w:val="28"/>
+          <w:szCs w:val="28"/>
+        </w:rPr>
+        <w:t>). Любое содержимое, не синхронизированное с диском, считается и помечается грязным.</w:t>
+      </w:r>
+    </w:p>
+    <w:p>
+      <w:pPr>
+        <w:spacing w:after="280" w:line="278" w:lineRule="auto"/>
+        <w:ind w:firstLine="708"/>
+        <w:jc w:val="both"/>
+        <w:rPr>
+          <w:sz w:val="28"/>
+          <w:szCs w:val="28"/>
+        </w:rPr>
+      </w:pPr>
+      <w:r>
+        <w:rPr>
+          <w:sz w:val="28"/>
+          <w:szCs w:val="28"/>
+        </w:rPr>
+        <w:t>Анализ пятого этапа работы приложения представлен на рисунке 2.8.</w:t>
+      </w:r>
+    </w:p>
+    <w:p>
+      <w:pPr>
+        <w:spacing w:after="280" w:line="278" w:lineRule="auto"/>
+        <w:jc w:val="center"/>
+        <w:rPr>
+          <w:sz w:val="28"/>
+          <w:szCs w:val="28"/>
+        </w:rPr>
+      </w:pPr>
+      <w:r>
+        <w:rPr>
+          <w:sz w:val="28"/>
+          <w:szCs w:val="28"/>
+        </w:rPr>
+        <w:lastRenderedPageBreak/>
+        <w:drawing>
+          <wp:inline distT="0" distB="0" distL="0" distR="0" wp14:anchorId="5E952C5B" wp14:editId="38826A32">
+            <wp:extent cx="6372225" cy="4051300"/>
+            <wp:effectExtent l="0" t="0" r="9525" b="6350"/>
+            <wp:docPr id="20" name="Рисунок 20"/>
+            <wp:cNvGraphicFramePr>
+              <a:graphicFrameLocks xmlns:a="http://schemas.openxmlformats.org/drawingml/2006/main" noChangeAspect="1"/>
+            </wp:cNvGraphicFramePr>
+            <a:graphic xmlns:a="http://schemas.openxmlformats.org/drawingml/2006/main">
+              <a:graphicData uri="http://schemas.openxmlformats.org/drawingml/2006/picture">
+                <pic:pic xmlns:pic="http://schemas.openxmlformats.org/drawingml/2006/picture">
+                  <pic:nvPicPr>
+                    <pic:cNvPr id="1" name=""/>
+                    <pic:cNvPicPr/>
+                  </pic:nvPicPr>
+                  <pic:blipFill>
+                    <a:blip r:embed="rId25"/>
+                    <a:stretch>
+                      <a:fillRect/>
+                    </a:stretch>
+                  </pic:blipFill>
+                  <pic:spPr>
+                    <a:xfrm>
+                      <a:off x="0" y="0"/>
+                      <a:ext cx="6372225" cy="4051300"/>
+                    </a:xfrm>
+                    <a:prstGeom prst="rect">
+                      <a:avLst/>
+                    </a:prstGeom>
+                  </pic:spPr>
+                </pic:pic>
+              </a:graphicData>
+            </a:graphic>
+          </wp:inline>
+        </w:drawing>
+      </w:r>
+    </w:p>
+    <w:p>
+      <w:pPr>
+        <w:spacing w:after="280" w:line="278" w:lineRule="auto"/>
+        <w:jc w:val="center"/>
+        <w:rPr>
+          <w:sz w:val="28"/>
+          <w:szCs w:val="28"/>
+          <w:lang w:val="en-US"/>
+        </w:rPr>
+      </w:pPr>
+      <w:r>
+        <w:rPr>
+          <w:sz w:val="28"/>
+          <w:szCs w:val="28"/>
+        </w:rPr>
+        <w:t xml:space="preserve">Рисунок 2.8 – Анализ пятого этапа работы приложения </w:t>
+      </w:r>
+      <w:r>
+        <w:rPr>
+          <w:sz w:val="28"/>
+          <w:szCs w:val="28"/>
+          <w:lang w:val="en-US"/>
+        </w:rPr>
+        <w:t>Lab</w:t>
+      </w:r>
+      <w:r>
+        <w:rPr>
+          <w:sz w:val="28"/>
+          <w:szCs w:val="28"/>
+        </w:rPr>
+        <w:t>-08</w:t>
+      </w:r>
+      <w:r>
+        <w:rPr>
+          <w:sz w:val="28"/>
+          <w:szCs w:val="28"/>
+          <w:lang w:val="en-US"/>
+        </w:rPr>
+        <w:t>b</w:t>
+      </w:r>
+      <w:r>
+        <w:rPr>
+          <w:sz w:val="28"/>
+          <w:szCs w:val="28"/>
+        </w:rPr>
+        <w:t xml:space="preserve"> </w:t>
+      </w:r>
+      <w:r>
+        <w:rPr>
+          <w:sz w:val="28"/>
+          <w:szCs w:val="28"/>
+        </w:rPr>
+        <w:t xml:space="preserve">для ОС </w:t>
+      </w:r>
+      <w:r>
+        <w:rPr>
+          <w:sz w:val="28"/>
+          <w:szCs w:val="28"/>
+          <w:lang w:val="en-US"/>
+        </w:rPr>
+        <w:t>Linux</w:t>
+      </w:r>
+    </w:p>
+    <w:p>
+      <w:pPr>
+        <w:spacing w:after="280" w:line="278" w:lineRule="auto"/>
+        <w:ind w:firstLine="708"/>
+        <w:jc w:val="both"/>
+        <w:rPr>
+          <w:sz w:val="28"/>
+          <w:szCs w:val="28"/>
+        </w:rPr>
+      </w:pPr>
+      <w:r>
+        <w:rPr>
+          <w:sz w:val="28"/>
+          <w:szCs w:val="28"/>
+        </w:rPr>
+        <w:t xml:space="preserve">Мы вызываем </w:t>
+      </w:r>
+      <w:proofErr w:type="spellStart"/>
+      <w:r>
+        <w:rPr>
+          <w:sz w:val="28"/>
+          <w:szCs w:val="28"/>
+        </w:rPr>
+        <w:t>munmap</w:t>
+      </w:r>
+      <w:proofErr w:type="spellEnd"/>
+      <w:r>
+        <w:rPr>
+          <w:sz w:val="28"/>
+          <w:szCs w:val="28"/>
+        </w:rPr>
+        <w:t xml:space="preserve"> для диапазона второй половины. Эти адреса исчезают из карты процесса: </w:t>
+      </w:r>
+      <w:proofErr w:type="spellStart"/>
+      <w:r>
+        <w:rPr>
+          <w:sz w:val="28"/>
+          <w:szCs w:val="28"/>
+        </w:rPr>
+        <w:t>pmap</w:t>
+      </w:r>
+      <w:proofErr w:type="spellEnd"/>
+      <w:r>
+        <w:rPr>
+          <w:sz w:val="28"/>
+          <w:szCs w:val="28"/>
+        </w:rPr>
+        <w:t xml:space="preserve"> больше их не показывает, а все связанные физические страницы немедленно освобождаются ядром.</w:t>
+      </w:r>
+      <w:r>
+        <w:rPr>
+          <w:sz w:val="28"/>
+          <w:szCs w:val="28"/>
+        </w:rPr>
+        <w:t xml:space="preserve"> </w:t>
+      </w:r>
+      <w:r>
+        <w:rPr>
+          <w:sz w:val="28"/>
+          <w:szCs w:val="28"/>
+        </w:rPr>
+        <w:t>Анализ шестого этапа работы приложения представлен на рисунке 2.9.</w:t>
+      </w:r>
+    </w:p>
+    <w:p>
+      <w:pPr>
+        <w:spacing w:after="280" w:line="278" w:lineRule="auto"/>
+        <w:jc w:val="center"/>
+        <w:rPr>
+          <w:sz w:val="28"/>
+          <w:szCs w:val="28"/>
+        </w:rPr>
+      </w:pPr>
+      <w:r>
+        <w:rPr>
+          <w:sz w:val="28"/>
+          <w:szCs w:val="28"/>
+        </w:rPr>
+        <w:drawing>
+          <wp:inline distT="0" distB="0" distL="0" distR="0" wp14:anchorId="4C9A9A5B" wp14:editId="687AE20D">
+            <wp:extent cx="4023360" cy="2626911"/>
+            <wp:effectExtent l="0" t="0" r="0" b="2540"/>
+            <wp:docPr id="21" name="Рисунок 21"/>
+            <wp:cNvGraphicFramePr>
+              <a:graphicFrameLocks xmlns:a="http://schemas.openxmlformats.org/drawingml/2006/main" noChangeAspect="1"/>
+            </wp:cNvGraphicFramePr>
+            <a:graphic xmlns:a="http://schemas.openxmlformats.org/drawingml/2006/main">
+              <a:graphicData uri="http://schemas.openxmlformats.org/drawingml/2006/picture">
+                <pic:pic xmlns:pic="http://schemas.openxmlformats.org/drawingml/2006/picture">
+                  <pic:nvPicPr>
+                    <pic:cNvPr id="1" name=""/>
+                    <pic:cNvPicPr/>
+                  </pic:nvPicPr>
+                  <pic:blipFill>
+                    <a:blip r:embed="rId26"/>
+                    <a:stretch>
+                      <a:fillRect/>
+                    </a:stretch>
+                  </pic:blipFill>
+                  <pic:spPr>
+                    <a:xfrm>
+                      <a:off x="0" y="0"/>
+                      <a:ext cx="4033203" cy="2633337"/>
+                    </a:xfrm>
+                    <a:prstGeom prst="rect">
+                      <a:avLst/>
+                    </a:prstGeom>
+                  </pic:spPr>
+                </pic:pic>
+              </a:graphicData>
+            </a:graphic>
+          </wp:inline>
+        </w:drawing>
+      </w:r>
+    </w:p>
+    <w:p>
+      <w:pPr>
+        <w:spacing w:after="280" w:line="278" w:lineRule="auto"/>
+        <w:jc w:val="center"/>
+        <w:rPr>
+          <w:sz w:val="28"/>
+          <w:szCs w:val="28"/>
+          <w:lang w:val="en-US"/>
+        </w:rPr>
+      </w:pPr>
+      <w:r>
+        <w:rPr>
+          <w:sz w:val="28"/>
+          <w:szCs w:val="28"/>
+        </w:rPr>
+        <w:t xml:space="preserve">Рисунок 2.9 – Анализ шестого этапа работы приложения </w:t>
+      </w:r>
+      <w:r>
+        <w:rPr>
+          <w:sz w:val="28"/>
+          <w:szCs w:val="28"/>
+          <w:lang w:val="en-US"/>
+        </w:rPr>
+        <w:t>Lab</w:t>
+      </w:r>
+      <w:r>
+        <w:rPr>
+          <w:sz w:val="28"/>
+          <w:szCs w:val="28"/>
+        </w:rPr>
+        <w:t>-08</w:t>
+      </w:r>
+      <w:r>
+        <w:rPr>
+          <w:sz w:val="28"/>
+          <w:szCs w:val="28"/>
+          <w:lang w:val="en-US"/>
+        </w:rPr>
+        <w:t>b</w:t>
+      </w:r>
+      <w:r>
+        <w:rPr>
+          <w:sz w:val="28"/>
+          <w:szCs w:val="28"/>
+        </w:rPr>
+        <w:t xml:space="preserve"> для ОС </w:t>
+      </w:r>
+      <w:r>
+        <w:rPr>
+          <w:sz w:val="28"/>
+          <w:szCs w:val="28"/>
+          <w:lang w:val="en-US"/>
+        </w:rPr>
+        <w:t>Linux</w:t>
+      </w:r>
+    </w:p>
+    <w:p>
+      <w:pPr>
+        <w:spacing w:after="280" w:line="278" w:lineRule="auto"/>
+        <w:jc w:val="center"/>
+        <w:rPr>
+          <w:sz w:val="28"/>
+          <w:szCs w:val="28"/>
+          <w:lang w:val="en-US"/>
+        </w:rPr>
+      </w:pPr>
+    </w:p>
+    <w:p>
+      <w:pPr>
+        <w:spacing w:before="240" w:after="280" w:line="278" w:lineRule="auto"/>
+        <w:ind w:firstLine="708"/>
+        <w:rPr>
+          <w:sz w:val="28"/>
+          <w:szCs w:val="28"/>
+        </w:rPr>
+      </w:pPr>
+      <w:r>
+        <w:rPr>
+          <w:sz w:val="28"/>
+          <w:szCs w:val="28"/>
+        </w:rPr>
+        <w:lastRenderedPageBreak/>
+        <w:t xml:space="preserve">Оставшаяся часть области также освобождается через </w:t>
+      </w:r>
+      <w:proofErr w:type="spellStart"/>
+      <w:r>
+        <w:rPr>
+          <w:sz w:val="28"/>
+          <w:szCs w:val="28"/>
+        </w:rPr>
+        <w:t>munmap</w:t>
+      </w:r>
+      <w:proofErr w:type="spellEnd"/>
+      <w:r>
+        <w:rPr>
+          <w:sz w:val="28"/>
+          <w:szCs w:val="28"/>
+        </w:rPr>
+        <w:t xml:space="preserve">. После этого вся ранее зарезервированная зона полностью исчезает из адресного пространства процесса, и в </w:t>
+      </w:r>
+      <w:proofErr w:type="spellStart"/>
+      <w:r>
+        <w:rPr>
+          <w:sz w:val="28"/>
+          <w:szCs w:val="28"/>
+        </w:rPr>
+        <w:t>pmap</w:t>
+      </w:r>
+      <w:proofErr w:type="spellEnd"/>
+      <w:r>
+        <w:rPr>
+          <w:sz w:val="28"/>
+          <w:szCs w:val="28"/>
+        </w:rPr>
+        <w:t xml:space="preserve"> не остаётся следов этой памяти.</w:t>
+      </w:r>
+    </w:p>
+    <w:p>
+      <w:pPr>
+        <w:pStyle w:val="3"/>
+        <w:spacing w:before="240" w:after="120"/>
+        <w:ind w:firstLine="709"/>
+        <w:rPr>
+          <w:rFonts w:ascii="Times New Roman" w:hAnsi="Times New Roman" w:cs="Times New Roman"/>
+          <w:b/>
+          <w:bCs/>
+          <w:color w:val="auto"/>
+          <w:sz w:val="28"/>
+          <w:szCs w:val="28"/>
+          <w:lang w:val="en-US"/>
+        </w:rPr>
+      </w:pPr>
+      <w:r>
+        <w:rPr>
+          <w:rFonts w:ascii="Times New Roman" w:hAnsi="Times New Roman" w:cs="Times New Roman"/>
+          <w:b/>
+          <w:bCs/>
+          <w:color w:val="auto"/>
+          <w:sz w:val="28"/>
+          <w:szCs w:val="28"/>
+        </w:rPr>
+        <w:t xml:space="preserve">Приложение </w:t>
+      </w:r>
+      <w:r>
+        <w:rPr>
+          <w:rFonts w:ascii="Times New Roman" w:hAnsi="Times New Roman" w:cs="Times New Roman"/>
+          <w:b/>
+          <w:bCs/>
+          <w:color w:val="auto"/>
+          <w:sz w:val="28"/>
+          <w:szCs w:val="28"/>
+          <w:lang w:val="en-US"/>
+        </w:rPr>
+        <w:t>Lab</w:t>
+      </w:r>
+      <w:r>
+        <w:rPr>
+          <w:rFonts w:ascii="Times New Roman" w:hAnsi="Times New Roman" w:cs="Times New Roman"/>
+          <w:b/>
+          <w:bCs/>
+          <w:color w:val="auto"/>
+          <w:sz w:val="28"/>
+          <w:szCs w:val="28"/>
+          <w:lang w:val="en-US"/>
+        </w:rPr>
+        <w:t>-</w:t>
+      </w:r>
+      <w:r>
+        <w:rPr>
+          <w:rFonts w:ascii="Times New Roman" w:hAnsi="Times New Roman" w:cs="Times New Roman"/>
+          <w:b/>
+          <w:bCs/>
+          <w:color w:val="auto"/>
+          <w:sz w:val="28"/>
+          <w:szCs w:val="28"/>
+        </w:rPr>
+        <w:t>0</w:t>
+      </w:r>
+      <w:r>
+        <w:rPr>
+          <w:rFonts w:ascii="Times New Roman" w:hAnsi="Times New Roman" w:cs="Times New Roman"/>
+          <w:b/>
+          <w:bCs/>
+          <w:color w:val="auto"/>
+          <w:sz w:val="28"/>
+          <w:szCs w:val="28"/>
+        </w:rPr>
+        <w:t>8</w:t>
+      </w:r>
+      <w:r>
+        <w:rPr>
+          <w:rFonts w:ascii="Times New Roman" w:hAnsi="Times New Roman" w:cs="Times New Roman"/>
+          <w:b/>
+          <w:bCs/>
+          <w:color w:val="auto"/>
+          <w:sz w:val="28"/>
+          <w:szCs w:val="28"/>
+          <w:lang w:val="en-US"/>
+        </w:rPr>
+        <w:t>c</w:t>
+      </w:r>
+    </w:p>
+    <w:p>
+      <w:pPr>
+        <w:spacing w:after="280" w:line="278" w:lineRule="auto"/>
+        <w:ind w:firstLine="708"/>
+        <w:jc w:val="both"/>
+        <w:rPr>
+          <w:sz w:val="28"/>
+          <w:szCs w:val="28"/>
+        </w:rPr>
+      </w:pPr>
+      <w:r>
+        <w:rPr>
+          <w:sz w:val="28"/>
+          <w:szCs w:val="28"/>
+        </w:rPr>
+        <w:t>В консольном приложении Lab</w:t>
+      </w:r>
+      <w:r>
+        <w:rPr>
+          <w:sz w:val="28"/>
+          <w:szCs w:val="28"/>
+        </w:rPr>
+        <w:t>-</w:t>
+      </w:r>
+      <w:r>
+        <w:rPr>
+          <w:sz w:val="28"/>
+          <w:szCs w:val="28"/>
+        </w:rPr>
+        <w:t xml:space="preserve">08c реализуется последовательное выделение и освобождение памяти из кучи: в цикле выделяются 10 блоков памяти по 512 </w:t>
+      </w:r>
+      <w:proofErr w:type="spellStart"/>
+      <w:r>
+        <w:rPr>
+          <w:sz w:val="28"/>
+          <w:szCs w:val="28"/>
+        </w:rPr>
+        <w:t>КиБ</w:t>
+      </w:r>
+      <w:proofErr w:type="spellEnd"/>
+      <w:r>
+        <w:rPr>
+          <w:sz w:val="28"/>
+          <w:szCs w:val="28"/>
+        </w:rPr>
+        <w:t xml:space="preserve"> каждый, после чего каждый блок заполняется массивом целых чисел соответствующей длины (128000 целых чисел, так как 512 </w:t>
+      </w:r>
+      <w:proofErr w:type="spellStart"/>
+      <w:r>
+        <w:rPr>
+          <w:sz w:val="28"/>
+          <w:szCs w:val="28"/>
+        </w:rPr>
+        <w:t>КиБ</w:t>
+      </w:r>
+      <w:proofErr w:type="spellEnd"/>
+      <w:r>
+        <w:rPr>
+          <w:sz w:val="28"/>
+          <w:szCs w:val="28"/>
+        </w:rPr>
+        <w:t xml:space="preserve"> делится на 4 Б). Затем, в другом цикле, осуществляется освобождение ранее выделенной памяти, и в завершение уничтожается вся куча. Во время выполнения каждого этапа программа ожидает ввода пользователя, позволяя при этом отслеживать информацию о состоянии памяти с помощью утилиты </w:t>
+      </w:r>
+      <w:proofErr w:type="spellStart"/>
+      <w:r>
+        <w:rPr>
+          <w:sz w:val="28"/>
+          <w:szCs w:val="28"/>
+        </w:rPr>
+        <w:t>pmap</w:t>
+      </w:r>
+      <w:proofErr w:type="spellEnd"/>
+      <w:r>
+        <w:rPr>
+          <w:sz w:val="28"/>
+          <w:szCs w:val="28"/>
+        </w:rPr>
+        <w:t xml:space="preserve">, используя команду </w:t>
+      </w:r>
+      <w:proofErr w:type="spellStart"/>
+      <w:r>
+        <w:rPr>
+          <w:sz w:val="28"/>
+          <w:szCs w:val="28"/>
+        </w:rPr>
+        <w:t>watch</w:t>
+      </w:r>
+      <w:proofErr w:type="spellEnd"/>
+      <w:r>
+        <w:rPr>
+          <w:sz w:val="28"/>
+          <w:szCs w:val="28"/>
+        </w:rPr>
+        <w:t xml:space="preserve"> </w:t>
+      </w:r>
+      <w:proofErr w:type="spellStart"/>
+      <w:r>
+        <w:rPr>
+          <w:sz w:val="28"/>
+          <w:szCs w:val="28"/>
+        </w:rPr>
+        <w:t>pmap</w:t>
+      </w:r>
+      <w:proofErr w:type="spellEnd"/>
+      <w:r>
+        <w:rPr>
+          <w:sz w:val="28"/>
+          <w:szCs w:val="28"/>
+        </w:rPr>
+        <w:t xml:space="preserve"> -X &lt;PID&gt; для удобства мониторинга.</w:t>
+      </w:r>
+      <w:r>
+        <w:rPr>
+          <w:sz w:val="28"/>
+          <w:szCs w:val="28"/>
+        </w:rPr>
+        <w:t xml:space="preserve"> </w:t>
+      </w:r>
+      <w:r>
+        <w:rPr>
+          <w:sz w:val="28"/>
+          <w:szCs w:val="28"/>
+        </w:rPr>
+        <w:t>И</w:t>
+      </w:r>
+      <w:r>
+        <w:rPr>
+          <w:sz w:val="28"/>
+          <w:szCs w:val="28"/>
+        </w:rPr>
+        <w:t>схо</w:t>
+      </w:r>
+      <w:r>
+        <w:rPr>
+          <w:sz w:val="28"/>
+          <w:szCs w:val="28"/>
+        </w:rPr>
+        <w:t>дный код приведён в приложении Е.</w:t>
+      </w:r>
+      <w:r>
+        <w:rPr>
+          <w:sz w:val="28"/>
+          <w:szCs w:val="28"/>
+        </w:rPr>
+        <w:t xml:space="preserve"> </w:t>
+      </w:r>
+      <w:r>
+        <w:rPr>
+          <w:sz w:val="28"/>
+          <w:szCs w:val="28"/>
+        </w:rPr>
+        <w:t>Анализ первого этапа работы приложения представлен на рисунке 2.10.</w:t>
+      </w:r>
+    </w:p>
+    <w:p>
+      <w:pPr>
+        <w:spacing w:after="280" w:line="278" w:lineRule="auto"/>
+        <w:jc w:val="both"/>
+        <w:rPr>
+          <w:sz w:val="28"/>
+          <w:szCs w:val="28"/>
+        </w:rPr>
+      </w:pPr>
+    </w:p>
+    <w:p>
+      <w:pPr>
+        <w:spacing w:after="280" w:line="278" w:lineRule="auto"/>
+        <w:ind w:firstLine="708"/>
+        <w:jc w:val="both"/>
+        <w:rPr>
+          <w:sz w:val="28"/>
+          <w:szCs w:val="28"/>
+        </w:rPr>
+      </w:pPr>
+    </w:p>
+    <w:p>
+      <w:pPr>
+        <w:rPr>
+          <w:sz w:val="28"/>
+          <w:szCs w:val="28"/>
+        </w:rPr>
+      </w:pPr>
+    </w:p>
+    <w:p>
+      <w:pPr>
+        <w:spacing w:before="240" w:after="280" w:line="278" w:lineRule="auto"/>
+        <w:ind w:firstLine="708"/>
+        <w:rPr>
+          <w:sz w:val="28"/>
+          <w:szCs w:val="28"/>
+        </w:rPr>
+      </w:pPr>
+    </w:p>
+    <w:p>
+      <w:pPr>
+        <w:spacing w:before="240" w:after="280" w:line="278" w:lineRule="auto"/>
+        <w:ind w:firstLine="708"/>
+        <w:rPr>
+          <w:sz w:val="28"/>
+          <w:szCs w:val="28"/>
+        </w:rPr>
+      </w:pPr>
+    </w:p>
+    <w:p>
+      <w:pPr>
+        <w:spacing w:after="280" w:line="278" w:lineRule="auto"/>
+        <w:jc w:val="both"/>
+        <w:rPr>
+          <w:sz w:val="28"/>
+          <w:szCs w:val="28"/>
+        </w:rPr>
+      </w:pPr>
+      <w:r>
+        <w:rPr>
+          <w:sz w:val="28"/>
+          <w:szCs w:val="28"/>
+        </w:rPr>
+        <w:br w:type="textWrapping" w:clear="all"/>
+      </w:r>
+    </w:p>
+    <w:p>
+      <w:pPr>
+        <w:spacing w:after="280" w:line="278" w:lineRule="auto"/>
+        <w:jc w:val="both"/>
+        <w:rPr>
+          <w:sz w:val="28"/>
+          <w:szCs w:val="28"/>
+        </w:rPr>
+      </w:pPr>
+    </w:p>
+    <w:p>
+      <w:pPr>
+        <w:spacing w:after="280" w:line="278" w:lineRule="auto"/>
         <w:jc w:val="both"/>
         <w:rPr>
           <w:bCs/>

</xml_diff>